<commit_message>
1st version - week 6
</commit_message>
<xml_diff>
--- a/Project_Analysis_and_Design_Document.docx
+++ b/Project_Analysis_and_Design_Document.docx
@@ -1,6 +1,6 @@
 
 <file path=word/document.xml><?xml version="1.0" encoding="utf-8"?>
-<w:document xmlns:ve="http://schemas.openxmlformats.org/markup-compatibility/2006" xmlns:o="urn:schemas-microsoft-com:office:office" xmlns:r="http://schemas.openxmlformats.org/officeDocument/2006/relationships" xmlns:m="http://schemas.openxmlformats.org/officeDocument/2006/math" xmlns:v="urn:schemas-microsoft-com:vml" xmlns:wp="http://schemas.openxmlformats.org/drawingml/2006/wordprocessingDrawing" xmlns:w10="urn:schemas-microsoft-com:office:word" xmlns:w="http://schemas.openxmlformats.org/wordprocessingml/2006/main" xmlns:wne="http://schemas.microsoft.com/office/word/2006/wordml">
+<w:document xmlns:wpc="http://schemas.microsoft.com/office/word/2010/wordprocessingCanvas" xmlns:cx="http://schemas.microsoft.com/office/drawing/2014/chartex" xmlns:cx1="http://schemas.microsoft.com/office/drawing/2015/9/8/chartex" xmlns:cx2="http://schemas.microsoft.com/office/drawing/2015/10/21/chartex" xmlns:cx3="http://schemas.microsoft.com/office/drawing/2016/5/9/chartex" xmlns:cx4="http://schemas.microsoft.com/office/drawing/2016/5/10/chartex" xmlns:cx5="http://schemas.microsoft.com/office/drawing/2016/5/11/chartex" xmlns:cx6="http://schemas.microsoft.com/office/drawing/2016/5/12/chartex" xmlns:cx7="http://schemas.microsoft.com/office/drawing/2016/5/13/chartex" xmlns:cx8="http://schemas.microsoft.com/office/drawing/2016/5/14/chartex" xmlns:mc="http://schemas.openxmlformats.org/markup-compatibility/2006" xmlns:aink="http://schemas.microsoft.com/office/drawing/2016/ink" xmlns:am3d="http://schemas.microsoft.com/office/drawing/2017/model3d" xmlns:o="urn:schemas-microsoft-com:office:office" xmlns:r="http://schemas.openxmlformats.org/officeDocument/2006/relationships" xmlns:m="http://schemas.openxmlformats.org/officeDocument/2006/math" xmlns:v="urn:schemas-microsoft-com:vml" xmlns:wp14="http://schemas.microsoft.com/office/word/2010/wordprocessingDrawing" xmlns:wp="http://schemas.openxmlformats.org/drawingml/2006/wordprocessingDrawing" xmlns:w10="urn:schemas-microsoft-com:office:word" xmlns:w="http://schemas.openxmlformats.org/wordprocessingml/2006/main" xmlns:w14="http://schemas.microsoft.com/office/word/2010/wordml" xmlns:w15="http://schemas.microsoft.com/office/word/2012/wordml" xmlns:w16cid="http://schemas.microsoft.com/office/word/2016/wordml/cid" xmlns:w16se="http://schemas.microsoft.com/office/word/2015/wordml/symex" xmlns:wpg="http://schemas.microsoft.com/office/word/2010/wordprocessingGroup" xmlns:wpi="http://schemas.microsoft.com/office/word/2010/wordprocessingInk" xmlns:wne="http://schemas.microsoft.com/office/word/2006/wordml" xmlns:wps="http://schemas.microsoft.com/office/word/2010/wordprocessingShape" mc:Ignorable="w14 w15 w16se w16cid wp14">
   <w:body>
     <w:p>
       <w:pPr>
@@ -10,14 +10,9 @@
           <w:rFonts w:ascii="Times New Roman" w:hAnsi="Times New Roman"/>
         </w:rPr>
       </w:pPr>
-      <w:fldSimple w:instr=" SUBJECT  \* MERGEFORMAT ">
-        <w:r>
-          <w:rPr>
-            <w:rFonts w:ascii="Times New Roman" w:hAnsi="Times New Roman"/>
-          </w:rPr>
-          <w:t>&lt;Project Name&gt;</w:t>
-        </w:r>
-      </w:fldSimple>
+      <w:r>
+        <w:t>PianoPlay</w:t>
+      </w:r>
     </w:p>
     <w:p>
       <w:pPr>
@@ -48,6 +43,12 @@
         </w:rPr>
         <w:t>Student:</w:t>
       </w:r>
+      <w:r>
+        <w:rPr>
+          <w:rFonts w:ascii="Times New Roman" w:hAnsi="Times New Roman"/>
+        </w:rPr>
+        <w:t xml:space="preserve"> Alexandra Georgeana Czako</w:t>
+      </w:r>
     </w:p>
     <w:p>
       <w:pPr>
@@ -63,6 +64,13 @@
           <w:sz w:val="36"/>
         </w:rPr>
         <w:t>Group:</w:t>
+      </w:r>
+      <w:r>
+        <w:rPr>
+          <w:b/>
+          <w:sz w:val="36"/>
+        </w:rPr>
+        <w:t xml:space="preserve"> 30238</w:t>
       </w:r>
     </w:p>
     <w:p>
@@ -138,7 +146,7 @@
           <w:insideV w:val="single" w:sz="6" w:space="0" w:color="auto"/>
         </w:tblBorders>
         <w:tblLayout w:type="fixed"/>
-        <w:tblLook w:val="0000"/>
+        <w:tblLook w:val="0000" w:firstRow="0" w:lastRow="0" w:firstColumn="0" w:lastColumn="0" w:noHBand="0" w:noVBand="0"/>
       </w:tblPr>
       <w:tblGrid>
         <w:gridCol w:w="2304"/>
@@ -2051,33 +2059,54 @@
     </w:p>
     <w:p>
       <w:pPr>
-        <w:ind w:firstLine="720"/>
-        <w:rPr>
-          <w:i/>
-          <w:color w:val="943634"/>
-        </w:rPr>
-      </w:pPr>
-      <w:r>
-        <w:rPr>
-          <w:i/>
-          <w:color w:val="943634"/>
-        </w:rPr>
-        <w:t>[</w:t>
-      </w:r>
-      <w:r>
-        <w:rPr>
-          <w:i/>
-          <w:color w:val="943634" w:themeColor="accent2" w:themeShade="BF"/>
-        </w:rPr>
-        <w:t>Present the project specification</w:t>
-      </w:r>
-      <w:r>
-        <w:rPr>
-          <w:i/>
-          <w:color w:val="943634"/>
-        </w:rPr>
-        <w:t>]</w:t>
-      </w:r>
+        <w:rPr>
+          <w:sz w:val="24"/>
+          <w:szCs w:val="24"/>
+        </w:rPr>
+      </w:pPr>
+      <w:r>
+        <w:rPr>
+          <w:sz w:val="24"/>
+          <w:szCs w:val="24"/>
+        </w:rPr>
+        <w:t>This project</w:t>
+      </w:r>
+      <w:r>
+        <w:rPr>
+          <w:sz w:val="24"/>
+          <w:szCs w:val="24"/>
+        </w:rPr>
+        <w:t xml:space="preserve"> is</w:t>
+      </w:r>
+      <w:r>
+        <w:rPr>
+          <w:sz w:val="24"/>
+          <w:szCs w:val="24"/>
+        </w:rPr>
+        <w:t xml:space="preserve"> an Android application. This application is used to learn how to play the piano.</w:t>
+      </w:r>
+      <w:r>
+        <w:rPr>
+          <w:sz w:val="24"/>
+          <w:szCs w:val="24"/>
+        </w:rPr>
+        <w:t xml:space="preserve"> The main activity will be a piano. Everytime the user touches the screen on a specific piano key, he/she would pe able to hear a sound.</w:t>
+      </w:r>
+      <w:r>
+        <w:rPr>
+          <w:sz w:val="24"/>
+          <w:szCs w:val="24"/>
+        </w:rPr>
+        <w:t xml:space="preserve"> </w:t>
+      </w:r>
+    </w:p>
+    <w:p>
+      <w:pPr>
+        <w:rPr>
+          <w:sz w:val="24"/>
+          <w:szCs w:val="24"/>
+        </w:rPr>
+      </w:pPr>
     </w:p>
     <w:p>
       <w:pPr>
@@ -2108,18 +2137,24 @@
         <w:ind w:hanging="1440"/>
         <w:rPr>
           <w:rFonts w:ascii="Times New Roman" w:hAnsi="Times New Roman"/>
+          <w:sz w:val="36"/>
+          <w:szCs w:val="36"/>
         </w:rPr>
       </w:pPr>
       <w:bookmarkStart w:id="1" w:name="_Toc285793955"/>
       <w:r>
         <w:rPr>
           <w:rFonts w:ascii="Times New Roman" w:hAnsi="Times New Roman"/>
+          <w:sz w:val="36"/>
+          <w:szCs w:val="36"/>
         </w:rPr>
         <w:t>Elaboration – Iteration 1</w:t>
       </w:r>
       <w:r>
         <w:rPr>
           <w:rFonts w:ascii="Times New Roman" w:hAnsi="Times New Roman"/>
+          <w:sz w:val="36"/>
+          <w:szCs w:val="36"/>
         </w:rPr>
         <w:t>.1</w:t>
       </w:r>
@@ -2130,12 +2165,16 @@
         <w:pStyle w:val="Heading1"/>
         <w:rPr>
           <w:rFonts w:ascii="Times New Roman" w:hAnsi="Times New Roman"/>
+          <w:sz w:val="32"/>
+          <w:szCs w:val="32"/>
         </w:rPr>
       </w:pPr>
       <w:bookmarkStart w:id="2" w:name="_Toc285793956"/>
       <w:r>
         <w:rPr>
           <w:rFonts w:ascii="Times New Roman" w:hAnsi="Times New Roman"/>
+          <w:sz w:val="32"/>
+          <w:szCs w:val="32"/>
         </w:rPr>
         <w:t>Domain Model</w:t>
       </w:r>
@@ -2159,50 +2198,551 @@
     </w:p>
     <w:p>
       <w:pPr>
-        <w:pStyle w:val="Heading1"/>
-        <w:rPr>
-          <w:rFonts w:ascii="Times New Roman" w:hAnsi="Times New Roman"/>
-        </w:rPr>
-      </w:pPr>
-      <w:bookmarkStart w:id="3" w:name="_Toc285793957"/>
-      <w:r>
-        <w:rPr>
-          <w:rFonts w:ascii="Times New Roman" w:hAnsi="Times New Roman"/>
-        </w:rPr>
-        <w:t>Architectural Design</w:t>
-      </w:r>
-      <w:bookmarkEnd w:id="3"/>
-    </w:p>
-    <w:p>
-      <w:pPr>
-        <w:pStyle w:val="Heading2"/>
-        <w:rPr>
-          <w:rFonts w:ascii="Times New Roman" w:hAnsi="Times New Roman"/>
-        </w:rPr>
-      </w:pPr>
-      <w:bookmarkStart w:id="4" w:name="_Toc285793958"/>
-      <w:r>
-        <w:rPr>
-          <w:rFonts w:ascii="Times New Roman" w:hAnsi="Times New Roman"/>
-        </w:rPr>
-        <w:t>Conceptual Architecture</w:t>
-      </w:r>
-      <w:bookmarkEnd w:id="4"/>
-    </w:p>
-    <w:p>
-      <w:pPr>
         <w:ind w:left="720"/>
         <w:rPr>
           <w:i/>
           <w:color w:val="943634"/>
         </w:rPr>
       </w:pPr>
-      <w:r>
+    </w:p>
+    <w:p>
+      <w:pPr>
+        <w:pStyle w:val="Heading1"/>
+        <w:rPr>
+          <w:rFonts w:ascii="Times New Roman" w:hAnsi="Times New Roman"/>
+          <w:sz w:val="32"/>
+          <w:szCs w:val="32"/>
+        </w:rPr>
+      </w:pPr>
+      <w:bookmarkStart w:id="3" w:name="_Toc285793957"/>
+      <w:r>
+        <w:rPr>
+          <w:rFonts w:ascii="Times New Roman" w:hAnsi="Times New Roman"/>
+          <w:sz w:val="32"/>
+          <w:szCs w:val="32"/>
+        </w:rPr>
+        <w:t>Architectural Design</w:t>
+      </w:r>
+      <w:bookmarkEnd w:id="3"/>
+    </w:p>
+    <w:p/>
+    <w:p>
+      <w:pPr>
+        <w:pStyle w:val="Heading2"/>
+        <w:rPr>
+          <w:rFonts w:ascii="Times New Roman" w:hAnsi="Times New Roman"/>
+          <w:sz w:val="32"/>
+          <w:szCs w:val="32"/>
+        </w:rPr>
+      </w:pPr>
+      <w:bookmarkStart w:id="4" w:name="_Toc285793958"/>
+      <w:r>
+        <w:rPr>
+          <w:rFonts w:ascii="Times New Roman" w:hAnsi="Times New Roman"/>
+          <w:sz w:val="32"/>
+          <w:szCs w:val="32"/>
+        </w:rPr>
+        <w:t>Conceptual Architecture</w:t>
+      </w:r>
+      <w:bookmarkEnd w:id="4"/>
+    </w:p>
+    <w:p>
+      <w:pPr>
+        <w:rPr>
+          <w:sz w:val="24"/>
+          <w:szCs w:val="24"/>
+          <w:shd w:val="clear" w:color="auto" w:fill="FFFFFF"/>
+        </w:rPr>
+      </w:pPr>
+      <w:r>
+        <w:rPr>
+          <w:b/>
+          <w:bCs/>
+          <w:sz w:val="24"/>
+          <w:szCs w:val="24"/>
+          <w:shd w:val="clear" w:color="auto" w:fill="FFFFFF"/>
+        </w:rPr>
+        <w:t>Model–view–presenter</w:t>
+      </w:r>
+      <w:r>
+        <w:rPr>
+          <w:sz w:val="24"/>
+          <w:szCs w:val="24"/>
+          <w:shd w:val="clear" w:color="auto" w:fill="FFFFFF"/>
+        </w:rPr>
+        <w:t> (</w:t>
+      </w:r>
+      <w:r>
+        <w:rPr>
+          <w:b/>
+          <w:bCs/>
+          <w:sz w:val="24"/>
+          <w:szCs w:val="24"/>
+          <w:shd w:val="clear" w:color="auto" w:fill="FFFFFF"/>
+        </w:rPr>
+        <w:t>MVP</w:t>
+      </w:r>
+      <w:r>
+        <w:rPr>
+          <w:sz w:val="24"/>
+          <w:szCs w:val="24"/>
+          <w:shd w:val="clear" w:color="auto" w:fill="FFFFFF"/>
+        </w:rPr>
+        <w:t>) is a derivation of the model–view–controller (MVC) architectural pattern which mostly used for building </w:t>
+      </w:r>
+      <w:r>
+        <w:rPr>
+          <w:iCs/>
+          <w:sz w:val="24"/>
+          <w:szCs w:val="24"/>
+          <w:shd w:val="clear" w:color="auto" w:fill="FFFFFF"/>
+        </w:rPr>
+        <w:t>user interfaces</w:t>
+      </w:r>
+      <w:r>
+        <w:rPr>
+          <w:sz w:val="24"/>
+          <w:szCs w:val="24"/>
+          <w:shd w:val="clear" w:color="auto" w:fill="FFFFFF"/>
+        </w:rPr>
+        <w:t>. In MVP,</w:t>
+      </w:r>
+      <w:r>
+        <w:rPr>
+          <w:sz w:val="24"/>
+          <w:szCs w:val="24"/>
+          <w:shd w:val="clear" w:color="auto" w:fill="FFFFFF"/>
+        </w:rPr>
+        <w:t xml:space="preserve"> </w:t>
+      </w:r>
+      <w:r>
+        <w:rPr>
+          <w:sz w:val="24"/>
+          <w:szCs w:val="24"/>
+          <w:shd w:val="clear" w:color="auto" w:fill="FFFFFF"/>
+        </w:rPr>
+        <w:t>the </w:t>
+      </w:r>
+      <w:r>
+        <w:rPr>
+          <w:iCs/>
+          <w:sz w:val="24"/>
+          <w:szCs w:val="24"/>
+          <w:shd w:val="clear" w:color="auto" w:fill="FFFFFF"/>
+        </w:rPr>
+        <w:t>presenter</w:t>
+      </w:r>
+      <w:r>
+        <w:rPr>
+          <w:sz w:val="24"/>
+          <w:szCs w:val="24"/>
+          <w:shd w:val="clear" w:color="auto" w:fill="FFFFFF"/>
+        </w:rPr>
+        <w:t> assumes the functionality of the “middle-man”. In MVP, all presentation logic is pushed to the presenter. MVP advocates separating business and persistence logic out of the Activity and Fragment</w:t>
+      </w:r>
+      <w:r>
+        <w:rPr>
+          <w:sz w:val="24"/>
+          <w:szCs w:val="24"/>
+          <w:shd w:val="clear" w:color="auto" w:fill="FFFFFF"/>
+        </w:rPr>
+        <w:t>.</w:t>
+      </w:r>
+    </w:p>
+    <w:p>
+      <w:pPr>
+        <w:rPr>
+          <w:sz w:val="24"/>
+          <w:szCs w:val="24"/>
+          <w:shd w:val="clear" w:color="auto" w:fill="FFFFFF"/>
+        </w:rPr>
+      </w:pPr>
+    </w:p>
+    <w:p>
+      <w:pPr>
+        <w:rPr>
+          <w:color w:val="000000" w:themeColor="text1"/>
+          <w:sz w:val="24"/>
+          <w:szCs w:val="24"/>
+        </w:rPr>
+      </w:pPr>
+      <w:hyperlink r:id="rId8" w:tgtFrame="_blank" w:history="1">
+        <w:r>
+          <w:rPr>
+            <w:rStyle w:val="Hyperlink"/>
+            <w:color w:val="000000" w:themeColor="text1"/>
+            <w:spacing w:val="-1"/>
+            <w:sz w:val="24"/>
+            <w:szCs w:val="24"/>
+          </w:rPr>
+          <w:t>Model View Presenter</w:t>
+        </w:r>
+      </w:hyperlink>
+    </w:p>
+    <w:p>
+      <w:pPr>
+        <w:pStyle w:val="ListParagraph"/>
+        <w:numPr>
+          <w:ilvl w:val="0"/>
+          <w:numId w:val="16"/>
+        </w:numPr>
+        <w:rPr>
+          <w:color w:val="000000" w:themeColor="text1"/>
+          <w:sz w:val="24"/>
+          <w:szCs w:val="24"/>
+        </w:rPr>
+      </w:pPr>
+      <w:r>
+        <w:rPr>
+          <w:color w:val="000000" w:themeColor="text1"/>
+          <w:sz w:val="24"/>
+          <w:szCs w:val="24"/>
+        </w:rPr>
+        <w:t>View more separated from Model. The Presenter is the mediator between Model and View.</w:t>
+      </w:r>
+    </w:p>
+    <w:p>
+      <w:pPr>
+        <w:pStyle w:val="ListParagraph"/>
+        <w:numPr>
+          <w:ilvl w:val="0"/>
+          <w:numId w:val="16"/>
+        </w:numPr>
+        <w:rPr>
+          <w:color w:val="000000" w:themeColor="text1"/>
+          <w:sz w:val="24"/>
+          <w:szCs w:val="24"/>
+        </w:rPr>
+      </w:pPr>
+      <w:r>
+        <w:rPr>
+          <w:color w:val="000000" w:themeColor="text1"/>
+          <w:sz w:val="24"/>
+          <w:szCs w:val="24"/>
+        </w:rPr>
+        <w:t>Easier to create unit tests</w:t>
+      </w:r>
+    </w:p>
+    <w:p>
+      <w:pPr>
+        <w:pStyle w:val="ListParagraph"/>
+        <w:numPr>
+          <w:ilvl w:val="0"/>
+          <w:numId w:val="16"/>
+        </w:numPr>
+        <w:rPr>
+          <w:color w:val="000000" w:themeColor="text1"/>
+          <w:sz w:val="24"/>
+          <w:szCs w:val="24"/>
+        </w:rPr>
+      </w:pPr>
+      <w:r>
+        <w:rPr>
+          <w:color w:val="000000" w:themeColor="text1"/>
+          <w:sz w:val="24"/>
+          <w:szCs w:val="24"/>
+        </w:rPr>
+        <w:t>Generally there is a one to one mapping between View and Presenter, with the possibility to use multiple Presenters for complex Views</w:t>
+      </w:r>
+    </w:p>
+    <w:p>
+      <w:pPr>
+        <w:pStyle w:val="ListParagraph"/>
+        <w:numPr>
+          <w:ilvl w:val="0"/>
+          <w:numId w:val="16"/>
+        </w:numPr>
+        <w:rPr>
+          <w:color w:val="000000" w:themeColor="text1"/>
+          <w:sz w:val="24"/>
+          <w:szCs w:val="24"/>
+        </w:rPr>
+      </w:pPr>
+      <w:r>
+        <w:rPr>
+          <w:color w:val="000000" w:themeColor="text1"/>
+          <w:sz w:val="24"/>
+          <w:szCs w:val="24"/>
+        </w:rPr>
+        <w:t>Listen to user action and model updates</w:t>
+      </w:r>
+    </w:p>
+    <w:p>
+      <w:pPr>
+        <w:pStyle w:val="ListParagraph"/>
+        <w:numPr>
+          <w:ilvl w:val="0"/>
+          <w:numId w:val="16"/>
+        </w:numPr>
+        <w:rPr>
+          <w:color w:val="000000" w:themeColor="text1"/>
+          <w:sz w:val="24"/>
+          <w:szCs w:val="24"/>
+        </w:rPr>
+      </w:pPr>
+      <w:r>
+        <w:rPr>
+          <w:color w:val="000000" w:themeColor="text1"/>
+          <w:sz w:val="24"/>
+          <w:szCs w:val="24"/>
+        </w:rPr>
+        <w:t>Updates model and view as well</w:t>
+      </w:r>
+    </w:p>
+    <w:p>
+      <w:pPr>
+        <w:rPr>
+          <w:color w:val="000000" w:themeColor="text1"/>
+          <w:sz w:val="24"/>
+          <w:szCs w:val="24"/>
+        </w:rPr>
+      </w:pPr>
+    </w:p>
+    <w:p>
+      <w:pPr>
+        <w:rPr>
+          <w:color w:val="000000" w:themeColor="text1"/>
+          <w:sz w:val="24"/>
+          <w:szCs w:val="24"/>
+        </w:rPr>
+      </w:pPr>
+    </w:p>
+    <w:p>
+      <w:pPr>
+        <w:pStyle w:val="ListParagraph"/>
+        <w:numPr>
+          <w:ilvl w:val="0"/>
+          <w:numId w:val="17"/>
+        </w:numPr>
+        <w:rPr>
+          <w:b/>
+          <w:sz w:val="24"/>
+          <w:szCs w:val="24"/>
+        </w:rPr>
+      </w:pPr>
+      <w:r>
+        <w:rPr>
+          <w:b/>
+          <w:sz w:val="24"/>
+          <w:szCs w:val="24"/>
+        </w:rPr>
+        <w:t>Model</w:t>
+      </w:r>
+    </w:p>
+    <w:p>
+      <w:pPr>
+        <w:rPr>
+          <w:spacing w:val="-1"/>
+          <w:sz w:val="24"/>
+          <w:szCs w:val="24"/>
+        </w:rPr>
+      </w:pPr>
+      <w:r>
+        <w:rPr>
+          <w:rStyle w:val="Emphasis"/>
+          <w:i w:val="0"/>
+          <w:spacing w:val="-1"/>
+          <w:sz w:val="24"/>
+          <w:szCs w:val="24"/>
+        </w:rPr>
+        <w:t>In an application with a good layered architecture, this model would only be the gateway to the domain layer or business logic. See it as the provider of the data we want to display in the view. Model’s responsibilities include using APIs, caching data, managing databases and so on.</w:t>
+      </w:r>
+    </w:p>
+    <w:p>
+      <w:pPr>
+        <w:pStyle w:val="ListParagraph"/>
+        <w:numPr>
+          <w:ilvl w:val="0"/>
+          <w:numId w:val="17"/>
+        </w:numPr>
+        <w:rPr>
+          <w:b/>
+          <w:spacing w:val="-3"/>
+          <w:sz w:val="24"/>
+          <w:szCs w:val="24"/>
+        </w:rPr>
+      </w:pPr>
+      <w:r>
+        <w:rPr>
+          <w:b/>
+          <w:spacing w:val="-3"/>
+          <w:sz w:val="24"/>
+          <w:szCs w:val="24"/>
+        </w:rPr>
+        <w:t>View</w:t>
+      </w:r>
+    </w:p>
+    <w:p>
+      <w:pPr>
+        <w:rPr>
+          <w:rStyle w:val="Emphasis"/>
+          <w:i w:val="0"/>
+          <w:spacing w:val="-1"/>
+          <w:sz w:val="24"/>
+          <w:szCs w:val="24"/>
+        </w:rPr>
+      </w:pPr>
+      <w:r>
+        <w:rPr>
+          <w:rStyle w:val="Emphasis"/>
+          <w:i w:val="0"/>
+          <w:spacing w:val="-1"/>
+          <w:sz w:val="24"/>
+          <w:szCs w:val="24"/>
+        </w:rPr>
+        <w:t>The View, usually implemented by an Activity, will contain a reference to the presenter. The only thing that the view will do is to call a method from the Presenter every time there is an interface action.</w:t>
+      </w:r>
+    </w:p>
+    <w:p>
+      <w:pPr>
+        <w:rPr>
+          <w:spacing w:val="-1"/>
+          <w:sz w:val="24"/>
+          <w:szCs w:val="24"/>
+        </w:rPr>
+      </w:pPr>
+    </w:p>
+    <w:p>
+      <w:pPr>
+        <w:pStyle w:val="ListParagraph"/>
+        <w:numPr>
+          <w:ilvl w:val="0"/>
+          <w:numId w:val="17"/>
+        </w:numPr>
+        <w:rPr>
+          <w:b/>
+          <w:spacing w:val="-3"/>
+          <w:sz w:val="24"/>
+          <w:szCs w:val="24"/>
+        </w:rPr>
+      </w:pPr>
+      <w:r>
+        <w:rPr>
+          <w:b/>
+          <w:spacing w:val="-3"/>
+          <w:sz w:val="24"/>
+          <w:szCs w:val="24"/>
+        </w:rPr>
+        <w:lastRenderedPageBreak/>
+        <w:t>Presenter</w:t>
+      </w:r>
+    </w:p>
+    <w:p>
+      <w:pPr>
+        <w:rPr>
+          <w:spacing w:val="-1"/>
+          <w:sz w:val="24"/>
+          <w:szCs w:val="24"/>
+        </w:rPr>
+      </w:pPr>
+      <w:r>
+        <w:rPr>
+          <w:rStyle w:val="Emphasis"/>
+          <w:i w:val="0"/>
+          <w:spacing w:val="-1"/>
+          <w:sz w:val="24"/>
+          <w:szCs w:val="24"/>
+        </w:rPr>
+        <w:t>The Presenter is responsible to act as the middle man between View and Model. It retrieves data from the Model and returns it formatted to the View. But unlike the typical MVC, it also decides what happens when you interact with the View.</w:t>
+      </w:r>
+    </w:p>
+    <w:p>
+      <w:pPr>
+        <w:rPr>
+          <w:color w:val="000000" w:themeColor="text1"/>
+          <w:spacing w:val="-1"/>
+          <w:sz w:val="24"/>
+          <w:szCs w:val="24"/>
+        </w:rPr>
+      </w:pPr>
+    </w:p>
+    <w:p>
+      <w:pPr>
+        <w:rPr>
+          <w:spacing w:val="-1"/>
+          <w:sz w:val="24"/>
+          <w:szCs w:val="24"/>
+          <w:shd w:val="clear" w:color="auto" w:fill="FFFFFF"/>
+        </w:rPr>
+      </w:pPr>
+    </w:p>
+    <w:p>
+      <w:pPr>
+        <w:rPr>
+          <w:sz w:val="24"/>
+          <w:szCs w:val="24"/>
+        </w:rPr>
+      </w:pPr>
+    </w:p>
+    <w:p>
+      <w:pPr>
+        <w:pStyle w:val="Heading2"/>
+        <w:rPr>
+          <w:rFonts w:ascii="Times New Roman" w:hAnsi="Times New Roman"/>
+          <w:sz w:val="32"/>
+          <w:szCs w:val="32"/>
+        </w:rPr>
+      </w:pPr>
+      <w:bookmarkStart w:id="5" w:name="_Toc285793959"/>
+      <w:r>
+        <w:rPr>
+          <w:rFonts w:ascii="Times New Roman" w:hAnsi="Times New Roman"/>
+          <w:sz w:val="32"/>
+          <w:szCs w:val="32"/>
+        </w:rPr>
+        <w:t>Package Design</w:t>
+      </w:r>
+      <w:bookmarkStart w:id="6" w:name="_GoBack"/>
+      <w:bookmarkEnd w:id="5"/>
+      <w:bookmarkEnd w:id="6"/>
+    </w:p>
+    <w:p>
+      <w:pPr>
+        <w:ind w:left="720"/>
         <w:rPr>
           <w:i/>
           <w:color w:val="943634"/>
         </w:rPr>
-        <w:t>[Define the system’s conceptual architecture; use an architectural style and pattern - highlight its use and motivate your choice.]</w:t>
+      </w:pPr>
+      <w:r>
+        <w:rPr>
+          <w:noProof/>
+        </w:rPr>
+        <w:drawing>
+          <wp:inline distT="0" distB="0" distL="0" distR="0" wp14:anchorId="6464E7D2" wp14:editId="3C3A587A">
+            <wp:extent cx="2447925" cy="1990725"/>
+            <wp:effectExtent l="0" t="0" r="9525" b="9525"/>
+            <wp:docPr id="1" name="Picture 1"/>
+            <wp:cNvGraphicFramePr>
+              <a:graphicFrameLocks xmlns:a="http://schemas.openxmlformats.org/drawingml/2006/main" noChangeAspect="1"/>
+            </wp:cNvGraphicFramePr>
+            <a:graphic xmlns:a="http://schemas.openxmlformats.org/drawingml/2006/main">
+              <a:graphicData uri="http://schemas.openxmlformats.org/drawingml/2006/picture">
+                <pic:pic xmlns:pic="http://schemas.openxmlformats.org/drawingml/2006/picture">
+                  <pic:nvPicPr>
+                    <pic:cNvPr id="1" name=""/>
+                    <pic:cNvPicPr/>
+                  </pic:nvPicPr>
+                  <pic:blipFill>
+                    <a:blip r:embed="rId9"/>
+                    <a:stretch>
+                      <a:fillRect/>
+                    </a:stretch>
+                  </pic:blipFill>
+                  <pic:spPr>
+                    <a:xfrm>
+                      <a:off x="0" y="0"/>
+                      <a:ext cx="2447925" cy="1990725"/>
+                    </a:xfrm>
+                    <a:prstGeom prst="rect">
+                      <a:avLst/>
+                    </a:prstGeom>
+                  </pic:spPr>
+                </pic:pic>
+              </a:graphicData>
+            </a:graphic>
+          </wp:inline>
+        </w:drawing>
       </w:r>
     </w:p>
     <w:p>
@@ -2210,74 +2750,107 @@
         <w:pStyle w:val="Heading2"/>
         <w:rPr>
           <w:rFonts w:ascii="Times New Roman" w:hAnsi="Times New Roman"/>
-        </w:rPr>
-      </w:pPr>
-      <w:bookmarkStart w:id="5" w:name="_Toc285793959"/>
+          <w:sz w:val="32"/>
+          <w:szCs w:val="32"/>
+        </w:rPr>
+      </w:pPr>
+      <w:bookmarkStart w:id="7" w:name="_Toc285793960"/>
       <w:r>
         <w:rPr>
           <w:rFonts w:ascii="Times New Roman" w:hAnsi="Times New Roman"/>
-        </w:rPr>
-        <w:t>Package Design</w:t>
-      </w:r>
-      <w:bookmarkEnd w:id="5"/>
-    </w:p>
-    <w:p>
-      <w:pPr>
-        <w:ind w:left="720"/>
-        <w:rPr>
-          <w:i/>
-          <w:color w:val="943634"/>
-        </w:rPr>
-      </w:pPr>
-      <w:r>
-        <w:rPr>
-          <w:i/>
-          <w:color w:val="943634"/>
-        </w:rPr>
-        <w:t>[Create a package diagram]</w:t>
-      </w:r>
-    </w:p>
-    <w:p>
-      <w:pPr>
-        <w:pStyle w:val="Heading2"/>
-        <w:rPr>
-          <w:rFonts w:ascii="Times New Roman" w:hAnsi="Times New Roman"/>
-        </w:rPr>
-      </w:pPr>
-      <w:bookmarkStart w:id="6" w:name="_Toc285793960"/>
-      <w:r>
-        <w:rPr>
-          <w:rFonts w:ascii="Times New Roman" w:hAnsi="Times New Roman"/>
+          <w:sz w:val="32"/>
+          <w:szCs w:val="32"/>
         </w:rPr>
         <w:t>Component and Deployment Diagrams</w:t>
       </w:r>
-      <w:bookmarkEnd w:id="6"/>
-    </w:p>
-    <w:p>
-      <w:pPr>
-        <w:ind w:left="720"/>
-      </w:pPr>
-      <w:r>
-        <w:rPr>
-          <w:i/>
-          <w:color w:val="943634"/>
-        </w:rPr>
-        <w:t>[Create the component and deployment diagrams.]</w:t>
-      </w:r>
-    </w:p>
-    <w:p>
-      <w:pPr>
-        <w:pStyle w:val="Heading1"/>
-        <w:numPr>
-          <w:ilvl w:val="0"/>
-          <w:numId w:val="0"/>
-        </w:numPr>
-        <w:tabs>
-          <w:tab w:val="left" w:pos="720"/>
-        </w:tabs>
-        <w:ind w:left="1440"/>
-        <w:rPr>
-          <w:rFonts w:ascii="Times New Roman" w:hAnsi="Times New Roman"/>
+      <w:bookmarkEnd w:id="7"/>
+    </w:p>
+    <w:p/>
+    <w:p>
+      <w:pPr>
+        <w:rPr>
+          <w:sz w:val="28"/>
+          <w:szCs w:val="28"/>
+          <w:u w:val="single"/>
+        </w:rPr>
+      </w:pPr>
+      <w:r>
+        <w:rPr>
+          <w:sz w:val="28"/>
+          <w:szCs w:val="28"/>
+          <w:u w:val="single"/>
+        </w:rPr>
+        <w:t>Deployment diagram</w:t>
+      </w:r>
+    </w:p>
+    <w:p>
+      <w:pPr>
+        <w:rPr>
+          <w:sz w:val="24"/>
+          <w:szCs w:val="24"/>
+          <w:u w:val="single"/>
+        </w:rPr>
+      </w:pPr>
+      <w:r>
+        <w:rPr>
+          <w:noProof/>
+        </w:rPr>
+        <w:drawing>
+          <wp:inline distT="0" distB="0" distL="0" distR="0">
+            <wp:extent cx="4819650" cy="3081795"/>
+            <wp:effectExtent l="0" t="0" r="0" b="0"/>
+            <wp:docPr id="4" name="Picture 4" descr="Image result for deployment diagram for android application"/>
+            <wp:cNvGraphicFramePr>
+              <a:graphicFrameLocks xmlns:a="http://schemas.openxmlformats.org/drawingml/2006/main" noChangeAspect="1"/>
+            </wp:cNvGraphicFramePr>
+            <a:graphic xmlns:a="http://schemas.openxmlformats.org/drawingml/2006/main">
+              <a:graphicData uri="http://schemas.openxmlformats.org/drawingml/2006/picture">
+                <pic:pic xmlns:pic="http://schemas.openxmlformats.org/drawingml/2006/picture">
+                  <pic:nvPicPr>
+                    <pic:cNvPr id="0" name="Picture 3" descr="Image result for deployment diagram for android application"/>
+                    <pic:cNvPicPr>
+                      <a:picLocks noChangeAspect="1" noChangeArrowheads="1"/>
+                    </pic:cNvPicPr>
+                  </pic:nvPicPr>
+                  <pic:blipFill>
+                    <a:blip r:embed="rId10">
+                      <a:extLst>
+                        <a:ext uri="{28A0092B-C50C-407E-A947-70E740481C1C}">
+                          <a14:useLocalDpi xmlns:a14="http://schemas.microsoft.com/office/drawing/2010/main" val="0"/>
+                        </a:ext>
+                      </a:extLst>
+                    </a:blip>
+                    <a:srcRect/>
+                    <a:stretch>
+                      <a:fillRect/>
+                    </a:stretch>
+                  </pic:blipFill>
+                  <pic:spPr bwMode="auto">
+                    <a:xfrm>
+                      <a:off x="0" y="0"/>
+                      <a:ext cx="4824866" cy="3085130"/>
+                    </a:xfrm>
+                    <a:prstGeom prst="rect">
+                      <a:avLst/>
+                    </a:prstGeom>
+                    <a:noFill/>
+                    <a:ln>
+                      <a:noFill/>
+                    </a:ln>
+                  </pic:spPr>
+                </pic:pic>
+              </a:graphicData>
+            </a:graphic>
+          </wp:inline>
+        </w:drawing>
+      </w:r>
+    </w:p>
+    <w:p>
+      <w:pPr>
+        <w:rPr>
+          <w:sz w:val="24"/>
+          <w:szCs w:val="24"/>
+          <w:u w:val="single"/>
         </w:rPr>
       </w:pPr>
     </w:p>
@@ -2296,11 +2869,12 @@
           <w:rFonts w:ascii="Times New Roman" w:hAnsi="Times New Roman"/>
         </w:rPr>
       </w:pPr>
-      <w:bookmarkStart w:id="7" w:name="_Toc285793961"/>
+      <w:bookmarkStart w:id="8" w:name="_Toc285793961"/>
       <w:r>
         <w:rPr>
           <w:rFonts w:ascii="Times New Roman" w:hAnsi="Times New Roman"/>
         </w:rPr>
+        <w:lastRenderedPageBreak/>
         <w:t>Elaboration – Iteration 1</w:t>
       </w:r>
       <w:r>
@@ -2315,7 +2889,7 @@
         </w:rPr>
         <w:t>2</w:t>
       </w:r>
-      <w:bookmarkEnd w:id="7"/>
+      <w:bookmarkEnd w:id="8"/>
     </w:p>
     <w:p>
       <w:pPr>
@@ -2329,14 +2903,14 @@
           <w:rFonts w:ascii="Times New Roman" w:hAnsi="Times New Roman"/>
         </w:rPr>
       </w:pPr>
-      <w:bookmarkStart w:id="8" w:name="_Toc285793962"/>
+      <w:bookmarkStart w:id="9" w:name="_Toc285793962"/>
       <w:r>
         <w:rPr>
           <w:rFonts w:ascii="Times New Roman" w:hAnsi="Times New Roman"/>
         </w:rPr>
         <w:t>Design Model</w:t>
       </w:r>
-      <w:bookmarkEnd w:id="8"/>
+      <w:bookmarkEnd w:id="9"/>
     </w:p>
     <w:p>
       <w:pPr>
@@ -2350,14 +2924,14 @@
           <w:rFonts w:ascii="Times New Roman" w:hAnsi="Times New Roman"/>
         </w:rPr>
       </w:pPr>
-      <w:bookmarkStart w:id="9" w:name="_Toc285793963"/>
+      <w:bookmarkStart w:id="10" w:name="_Toc285793963"/>
       <w:r>
         <w:rPr>
           <w:rFonts w:ascii="Times New Roman" w:hAnsi="Times New Roman"/>
         </w:rPr>
         <w:t>Dynamic Behavior</w:t>
       </w:r>
-      <w:bookmarkEnd w:id="9"/>
+      <w:bookmarkEnd w:id="10"/>
     </w:p>
     <w:p>
       <w:pPr>
@@ -2387,7 +2961,7 @@
           <w:rFonts w:ascii="Times New Roman" w:hAnsi="Times New Roman"/>
         </w:rPr>
       </w:pPr>
-      <w:bookmarkStart w:id="10" w:name="_Toc285793964"/>
+      <w:bookmarkStart w:id="11" w:name="_Toc285793964"/>
       <w:r>
         <w:rPr>
           <w:rFonts w:ascii="Times New Roman" w:hAnsi="Times New Roman"/>
@@ -2400,7 +2974,7 @@
         </w:rPr>
         <w:t>Design</w:t>
       </w:r>
-      <w:bookmarkEnd w:id="10"/>
+      <w:bookmarkEnd w:id="11"/>
     </w:p>
     <w:p>
       <w:pPr>
@@ -2458,14 +3032,14 @@
           <w:rFonts w:ascii="Times New Roman" w:hAnsi="Times New Roman"/>
         </w:rPr>
       </w:pPr>
-      <w:bookmarkStart w:id="11" w:name="_Toc285793965"/>
+      <w:bookmarkStart w:id="12" w:name="_Toc285793965"/>
       <w:r>
         <w:rPr>
           <w:rFonts w:ascii="Times New Roman" w:hAnsi="Times New Roman"/>
         </w:rPr>
         <w:t>Data Model</w:t>
       </w:r>
-      <w:bookmarkEnd w:id="11"/>
+      <w:bookmarkEnd w:id="12"/>
     </w:p>
     <w:p>
       <w:pPr>
@@ -2495,14 +3069,14 @@
           <w:rFonts w:ascii="Times New Roman" w:hAnsi="Times New Roman"/>
         </w:rPr>
       </w:pPr>
-      <w:bookmarkStart w:id="12" w:name="_Toc285793966"/>
+      <w:bookmarkStart w:id="13" w:name="_Toc285793966"/>
       <w:r>
         <w:rPr>
           <w:rFonts w:ascii="Times New Roman" w:hAnsi="Times New Roman"/>
         </w:rPr>
         <w:t>Unit Testing</w:t>
       </w:r>
-      <w:bookmarkEnd w:id="12"/>
+      <w:bookmarkEnd w:id="13"/>
     </w:p>
     <w:p>
       <w:pPr>
@@ -2551,14 +3125,14 @@
           <w:rFonts w:ascii="Times New Roman" w:hAnsi="Times New Roman"/>
         </w:rPr>
       </w:pPr>
-      <w:bookmarkStart w:id="13" w:name="_Toc285793967"/>
+      <w:bookmarkStart w:id="14" w:name="_Toc285793967"/>
       <w:r>
         <w:rPr>
           <w:rFonts w:ascii="Times New Roman" w:hAnsi="Times New Roman"/>
         </w:rPr>
         <w:t>Elaboration – Iteration 2</w:t>
       </w:r>
-      <w:bookmarkEnd w:id="13"/>
+      <w:bookmarkEnd w:id="14"/>
     </w:p>
     <w:p>
       <w:pPr>
@@ -2572,14 +3146,14 @@
           <w:rFonts w:ascii="Times New Roman" w:hAnsi="Times New Roman"/>
         </w:rPr>
       </w:pPr>
-      <w:bookmarkStart w:id="14" w:name="_Toc285793968"/>
+      <w:bookmarkStart w:id="15" w:name="_Toc285793968"/>
       <w:r>
         <w:rPr>
           <w:rFonts w:ascii="Times New Roman" w:hAnsi="Times New Roman"/>
         </w:rPr>
         <w:t>Architectural Design Refinement</w:t>
       </w:r>
-      <w:bookmarkEnd w:id="14"/>
+      <w:bookmarkEnd w:id="15"/>
     </w:p>
     <w:p>
       <w:pPr>
@@ -2610,14 +3184,14 @@
           <w:rFonts w:ascii="Times New Roman" w:hAnsi="Times New Roman"/>
         </w:rPr>
       </w:pPr>
-      <w:bookmarkStart w:id="15" w:name="_Toc285793969"/>
+      <w:bookmarkStart w:id="16" w:name="_Toc285793969"/>
       <w:r>
         <w:rPr>
           <w:rFonts w:ascii="Times New Roman" w:hAnsi="Times New Roman"/>
         </w:rPr>
         <w:t>Design Model Refinement</w:t>
       </w:r>
-      <w:bookmarkEnd w:id="15"/>
+      <w:bookmarkEnd w:id="16"/>
     </w:p>
     <w:p>
       <w:pPr>
@@ -2633,9 +3207,9 @@
           <w:sz w:val="24"/>
         </w:rPr>
       </w:pPr>
-      <w:bookmarkStart w:id="16" w:name="_Toc285725326"/>
-      <w:bookmarkStart w:id="17" w:name="_Toc285725569"/>
-      <w:bookmarkStart w:id="18" w:name="_Toc285793970"/>
+      <w:bookmarkStart w:id="17" w:name="_Toc285725326"/>
+      <w:bookmarkStart w:id="18" w:name="_Toc285725569"/>
+      <w:bookmarkStart w:id="19" w:name="_Toc285793970"/>
       <w:r>
         <w:rPr>
           <w:rFonts w:ascii="Times New Roman" w:hAnsi="Times New Roman"/>
@@ -2663,9 +3237,9 @@
         </w:rPr>
         <w:t>GRASP; motivate your choices. Deliver the updated class diagrams.]</w:t>
       </w:r>
-      <w:bookmarkEnd w:id="16"/>
       <w:bookmarkEnd w:id="17"/>
       <w:bookmarkEnd w:id="18"/>
+      <w:bookmarkEnd w:id="19"/>
     </w:p>
     <w:p>
       <w:pPr>
@@ -2678,37 +3252,6 @@
     </w:p>
     <w:p>
       <w:pPr>
-        <w:pStyle w:val="ListParagraph"/>
-        <w:tabs>
-          <w:tab w:val="left" w:pos="990"/>
-          <w:tab w:val="left" w:pos="1170"/>
-        </w:tabs>
-        <w:rPr>
-          <w:b/>
-        </w:rPr>
-      </w:pPr>
-    </w:p>
-    <w:p>
-      <w:pPr>
-        <w:ind w:left="720"/>
-        <w:rPr>
-          <w:i/>
-          <w:color w:val="943634"/>
-        </w:rPr>
-      </w:pPr>
-    </w:p>
-    <w:p>
-      <w:pPr>
-        <w:ind w:left="720"/>
-        <w:rPr>
-          <w:i/>
-          <w:color w:val="943634"/>
-        </w:rPr>
-      </w:pPr>
-    </w:p>
-    <w:p>
-      <w:pPr>
-        <w:ind w:left="720"/>
         <w:rPr>
           <w:i/>
           <w:color w:val="943634"/>
@@ -2727,14 +3270,14 @@
           <w:rFonts w:ascii="Times New Roman" w:hAnsi="Times New Roman"/>
         </w:rPr>
       </w:pPr>
-      <w:bookmarkStart w:id="19" w:name="_Toc285793971"/>
+      <w:bookmarkStart w:id="20" w:name="_Toc285793971"/>
       <w:r>
         <w:rPr>
           <w:rFonts w:ascii="Times New Roman" w:hAnsi="Times New Roman"/>
         </w:rPr>
         <w:t>Construction and Transition</w:t>
       </w:r>
-      <w:bookmarkEnd w:id="19"/>
+      <w:bookmarkEnd w:id="20"/>
     </w:p>
     <w:p>
       <w:pPr>
@@ -2756,14 +3299,14 @@
           <w:rFonts w:ascii="Times New Roman" w:hAnsi="Times New Roman"/>
         </w:rPr>
       </w:pPr>
-      <w:bookmarkStart w:id="20" w:name="_Toc285793972"/>
+      <w:bookmarkStart w:id="21" w:name="_Toc285793972"/>
       <w:r>
         <w:rPr>
           <w:rFonts w:ascii="Times New Roman" w:hAnsi="Times New Roman"/>
         </w:rPr>
         <w:t>System Testing</w:t>
       </w:r>
-      <w:bookmarkEnd w:id="20"/>
+      <w:bookmarkEnd w:id="21"/>
     </w:p>
     <w:p>
       <w:pPr>
@@ -2793,14 +3336,14 @@
           <w:rFonts w:ascii="Times New Roman" w:hAnsi="Times New Roman"/>
         </w:rPr>
       </w:pPr>
-      <w:bookmarkStart w:id="21" w:name="_Toc285793973"/>
+      <w:bookmarkStart w:id="22" w:name="_Toc285793973"/>
       <w:r>
         <w:rPr>
           <w:rFonts w:ascii="Times New Roman" w:hAnsi="Times New Roman"/>
         </w:rPr>
         <w:t>Future improvements</w:t>
       </w:r>
-      <w:bookmarkEnd w:id="21"/>
+      <w:bookmarkEnd w:id="22"/>
     </w:p>
     <w:p>
       <w:pPr>
@@ -2839,27 +3382,43 @@
           <w:rFonts w:ascii="Times New Roman" w:hAnsi="Times New Roman"/>
         </w:rPr>
       </w:pPr>
-      <w:bookmarkStart w:id="22" w:name="_Toc285793974"/>
+      <w:bookmarkStart w:id="23" w:name="_Toc285793974"/>
       <w:r>
         <w:rPr>
           <w:rFonts w:ascii="Times New Roman" w:hAnsi="Times New Roman"/>
         </w:rPr>
         <w:t>Bibliography</w:t>
       </w:r>
-      <w:bookmarkEnd w:id="22"/>
+      <w:bookmarkEnd w:id="23"/>
     </w:p>
     <w:p/>
     <w:p>
       <w:pPr>
+        <w:pStyle w:val="ListParagraph"/>
+        <w:numPr>
+          <w:ilvl w:val="0"/>
+          <w:numId w:val="17"/>
+        </w:numPr>
+      </w:pPr>
+      <w:hyperlink r:id="rId11" w:history="1">
+        <w:r>
+          <w:rPr>
+            <w:rStyle w:val="Hyperlink"/>
+          </w:rPr>
+          <w:t>https://medium.com/cr8resume/make-you-hand-dirty-with-mvp-model-view-presenter-eab5b5c16e42</w:t>
+        </w:r>
+      </w:hyperlink>
+    </w:p>
+    <w:p>
+      <w:pPr>
         <w:ind w:left="720"/>
       </w:pPr>
     </w:p>
-    <w:p/>
     <w:sectPr>
-      <w:headerReference w:type="default" r:id="rId8"/>
-      <w:footerReference w:type="default" r:id="rId9"/>
-      <w:headerReference w:type="first" r:id="rId10"/>
-      <w:footerReference w:type="first" r:id="rId11"/>
+      <w:headerReference w:type="default" r:id="rId12"/>
+      <w:footerReference w:type="default" r:id="rId13"/>
+      <w:headerReference w:type="first" r:id="rId14"/>
+      <w:footerReference w:type="first" r:id="rId15"/>
       <w:pgSz w:w="12240" w:h="15840" w:code="1"/>
       <w:pgMar w:top="1440" w:right="1440" w:bottom="1440" w:left="1440" w:header="720" w:footer="720" w:gutter="0"/>
       <w:cols w:space="720"/>
@@ -2870,7 +3429,7 @@
 </file>
 
 <file path=word/endnotes.xml><?xml version="1.0" encoding="utf-8"?>
-<w:endnotes xmlns:ve="http://schemas.openxmlformats.org/markup-compatibility/2006" xmlns:o="urn:schemas-microsoft-com:office:office" xmlns:r="http://schemas.openxmlformats.org/officeDocument/2006/relationships" xmlns:m="http://schemas.openxmlformats.org/officeDocument/2006/math" xmlns:v="urn:schemas-microsoft-com:vml" xmlns:wp="http://schemas.openxmlformats.org/drawingml/2006/wordprocessingDrawing" xmlns:w10="urn:schemas-microsoft-com:office:word" xmlns:w="http://schemas.openxmlformats.org/wordprocessingml/2006/main" xmlns:wne="http://schemas.microsoft.com/office/word/2006/wordml">
+<w:endnotes xmlns:wpc="http://schemas.microsoft.com/office/word/2010/wordprocessingCanvas" xmlns:cx="http://schemas.microsoft.com/office/drawing/2014/chartex" xmlns:cx1="http://schemas.microsoft.com/office/drawing/2015/9/8/chartex" xmlns:cx2="http://schemas.microsoft.com/office/drawing/2015/10/21/chartex" xmlns:cx3="http://schemas.microsoft.com/office/drawing/2016/5/9/chartex" xmlns:cx4="http://schemas.microsoft.com/office/drawing/2016/5/10/chartex" xmlns:cx5="http://schemas.microsoft.com/office/drawing/2016/5/11/chartex" xmlns:cx6="http://schemas.microsoft.com/office/drawing/2016/5/12/chartex" xmlns:cx7="http://schemas.microsoft.com/office/drawing/2016/5/13/chartex" xmlns:cx8="http://schemas.microsoft.com/office/drawing/2016/5/14/chartex" xmlns:mc="http://schemas.openxmlformats.org/markup-compatibility/2006" xmlns:aink="http://schemas.microsoft.com/office/drawing/2016/ink" xmlns:am3d="http://schemas.microsoft.com/office/drawing/2017/model3d" xmlns:o="urn:schemas-microsoft-com:office:office" xmlns:r="http://schemas.openxmlformats.org/officeDocument/2006/relationships" xmlns:m="http://schemas.openxmlformats.org/officeDocument/2006/math" xmlns:v="urn:schemas-microsoft-com:vml" xmlns:wp14="http://schemas.microsoft.com/office/word/2010/wordprocessingDrawing" xmlns:wp="http://schemas.openxmlformats.org/drawingml/2006/wordprocessingDrawing" xmlns:w10="urn:schemas-microsoft-com:office:word" xmlns:w="http://schemas.openxmlformats.org/wordprocessingml/2006/main" xmlns:w14="http://schemas.microsoft.com/office/word/2010/wordml" xmlns:w15="http://schemas.microsoft.com/office/word/2012/wordml" xmlns:w16cid="http://schemas.microsoft.com/office/word/2016/wordml/cid" xmlns:w16se="http://schemas.microsoft.com/office/word/2015/wordml/symex" xmlns:wpg="http://schemas.microsoft.com/office/word/2010/wordprocessingGroup" xmlns:wpi="http://schemas.microsoft.com/office/word/2010/wordprocessingInk" xmlns:wne="http://schemas.microsoft.com/office/word/2006/wordml" xmlns:wps="http://schemas.microsoft.com/office/word/2010/wordprocessingShape" mc:Ignorable="w14 w15 w16se w16cid wp14">
   <w:endnote w:type="separator" w:id="-1">
     <w:p>
       <w:pPr>
@@ -2895,7 +3454,7 @@
 </file>
 
 <file path=word/footer1.xml><?xml version="1.0" encoding="utf-8"?>
-<w:ftr xmlns:ve="http://schemas.openxmlformats.org/markup-compatibility/2006" xmlns:o="urn:schemas-microsoft-com:office:office" xmlns:r="http://schemas.openxmlformats.org/officeDocument/2006/relationships" xmlns:m="http://schemas.openxmlformats.org/officeDocument/2006/math" xmlns:v="urn:schemas-microsoft-com:vml" xmlns:wp="http://schemas.openxmlformats.org/drawingml/2006/wordprocessingDrawing" xmlns:w10="urn:schemas-microsoft-com:office:word" xmlns:w="http://schemas.openxmlformats.org/wordprocessingml/2006/main" xmlns:wne="http://schemas.microsoft.com/office/word/2006/wordml">
+<w:ftr xmlns:wpc="http://schemas.microsoft.com/office/word/2010/wordprocessingCanvas" xmlns:cx="http://schemas.microsoft.com/office/drawing/2014/chartex" xmlns:cx1="http://schemas.microsoft.com/office/drawing/2015/9/8/chartex" xmlns:cx2="http://schemas.microsoft.com/office/drawing/2015/10/21/chartex" xmlns:cx3="http://schemas.microsoft.com/office/drawing/2016/5/9/chartex" xmlns:cx4="http://schemas.microsoft.com/office/drawing/2016/5/10/chartex" xmlns:cx5="http://schemas.microsoft.com/office/drawing/2016/5/11/chartex" xmlns:cx6="http://schemas.microsoft.com/office/drawing/2016/5/12/chartex" xmlns:cx7="http://schemas.microsoft.com/office/drawing/2016/5/13/chartex" xmlns:cx8="http://schemas.microsoft.com/office/drawing/2016/5/14/chartex" xmlns:mc="http://schemas.openxmlformats.org/markup-compatibility/2006" xmlns:aink="http://schemas.microsoft.com/office/drawing/2016/ink" xmlns:am3d="http://schemas.microsoft.com/office/drawing/2017/model3d" xmlns:o="urn:schemas-microsoft-com:office:office" xmlns:r="http://schemas.openxmlformats.org/officeDocument/2006/relationships" xmlns:m="http://schemas.openxmlformats.org/officeDocument/2006/math" xmlns:v="urn:schemas-microsoft-com:vml" xmlns:wp14="http://schemas.microsoft.com/office/word/2010/wordprocessingDrawing" xmlns:wp="http://schemas.openxmlformats.org/drawingml/2006/wordprocessingDrawing" xmlns:w10="urn:schemas-microsoft-com:office:word" xmlns:w="http://schemas.openxmlformats.org/wordprocessingml/2006/main" xmlns:w14="http://schemas.microsoft.com/office/word/2010/wordml" xmlns:w15="http://schemas.microsoft.com/office/word/2012/wordml" xmlns:w16cid="http://schemas.microsoft.com/office/word/2016/wordml/cid" xmlns:w16se="http://schemas.microsoft.com/office/word/2015/wordml/symex" xmlns:wpg="http://schemas.microsoft.com/office/word/2010/wordprocessingGroup" xmlns:wpi="http://schemas.microsoft.com/office/word/2010/wordprocessingInk" xmlns:wne="http://schemas.microsoft.com/office/word/2006/wordml" xmlns:wps="http://schemas.microsoft.com/office/word/2010/wordprocessingShape" mc:Ignorable="w14 w15 w16se w16cid wp14">
   <w:p>
     <w:pPr>
       <w:pStyle w:val="Footer"/>
@@ -2933,7 +3492,7 @@
 </file>
 
 <file path=word/footer2.xml><?xml version="1.0" encoding="utf-8"?>
-<w:ftr xmlns:ve="http://schemas.openxmlformats.org/markup-compatibility/2006" xmlns:o="urn:schemas-microsoft-com:office:office" xmlns:r="http://schemas.openxmlformats.org/officeDocument/2006/relationships" xmlns:m="http://schemas.openxmlformats.org/officeDocument/2006/math" xmlns:v="urn:schemas-microsoft-com:vml" xmlns:wp="http://schemas.openxmlformats.org/drawingml/2006/wordprocessingDrawing" xmlns:w10="urn:schemas-microsoft-com:office:word" xmlns:w="http://schemas.openxmlformats.org/wordprocessingml/2006/main" xmlns:wne="http://schemas.microsoft.com/office/word/2006/wordml">
+<w:ftr xmlns:wpc="http://schemas.microsoft.com/office/word/2010/wordprocessingCanvas" xmlns:cx="http://schemas.microsoft.com/office/drawing/2014/chartex" xmlns:cx1="http://schemas.microsoft.com/office/drawing/2015/9/8/chartex" xmlns:cx2="http://schemas.microsoft.com/office/drawing/2015/10/21/chartex" xmlns:cx3="http://schemas.microsoft.com/office/drawing/2016/5/9/chartex" xmlns:cx4="http://schemas.microsoft.com/office/drawing/2016/5/10/chartex" xmlns:cx5="http://schemas.microsoft.com/office/drawing/2016/5/11/chartex" xmlns:cx6="http://schemas.microsoft.com/office/drawing/2016/5/12/chartex" xmlns:cx7="http://schemas.microsoft.com/office/drawing/2016/5/13/chartex" xmlns:cx8="http://schemas.microsoft.com/office/drawing/2016/5/14/chartex" xmlns:mc="http://schemas.openxmlformats.org/markup-compatibility/2006" xmlns:aink="http://schemas.microsoft.com/office/drawing/2016/ink" xmlns:am3d="http://schemas.microsoft.com/office/drawing/2017/model3d" xmlns:o="urn:schemas-microsoft-com:office:office" xmlns:r="http://schemas.openxmlformats.org/officeDocument/2006/relationships" xmlns:m="http://schemas.openxmlformats.org/officeDocument/2006/math" xmlns:v="urn:schemas-microsoft-com:vml" xmlns:wp14="http://schemas.microsoft.com/office/word/2010/wordprocessingDrawing" xmlns:wp="http://schemas.openxmlformats.org/drawingml/2006/wordprocessingDrawing" xmlns:w10="urn:schemas-microsoft-com:office:word" xmlns:w="http://schemas.openxmlformats.org/wordprocessingml/2006/main" xmlns:w14="http://schemas.microsoft.com/office/word/2010/wordml" xmlns:w15="http://schemas.microsoft.com/office/word/2012/wordml" xmlns:w16cid="http://schemas.microsoft.com/office/word/2016/wordml/cid" xmlns:w16se="http://schemas.microsoft.com/office/word/2015/wordml/symex" xmlns:wpg="http://schemas.microsoft.com/office/word/2010/wordprocessingGroup" xmlns:wpi="http://schemas.microsoft.com/office/word/2010/wordprocessingInk" xmlns:wne="http://schemas.microsoft.com/office/word/2006/wordml" xmlns:wps="http://schemas.microsoft.com/office/word/2010/wordprocessingShape" mc:Ignorable="w14 w15 w16se w16cid wp14">
   <w:tbl>
     <w:tblPr>
       <w:tblW w:w="0" w:type="auto"/>
@@ -2946,7 +3505,7 @@
         <w:insideV w:val="single" w:sz="6" w:space="0" w:color="auto"/>
       </w:tblBorders>
       <w:tblLayout w:type="fixed"/>
-      <w:tblLook w:val="0000"/>
+      <w:tblLook w:val="0000" w:firstRow="0" w:lastRow="0" w:firstColumn="0" w:lastColumn="0" w:noHBand="0" w:noVBand="0"/>
     </w:tblPr>
     <w:tblGrid>
       <w:gridCol w:w="3162"/>
@@ -3040,15 +3599,29 @@
             </w:rPr>
             <w:t xml:space="preserve"> of </w:t>
           </w:r>
-          <w:fldSimple w:instr=" NUMPAGES  \* MERGEFORMAT ">
-            <w:r>
-              <w:rPr>
-                <w:rStyle w:val="PageNumber"/>
-                <w:noProof/>
-              </w:rPr>
-              <w:t>5</w:t>
-            </w:r>
-          </w:fldSimple>
+          <w:r>
+            <w:fldChar w:fldCharType="begin"/>
+          </w:r>
+          <w:r>
+            <w:instrText xml:space="preserve"> NUMPAGES  \* MERGEFORMAT </w:instrText>
+          </w:r>
+          <w:r>
+            <w:fldChar w:fldCharType="separate"/>
+          </w:r>
+          <w:r>
+            <w:rPr>
+              <w:rStyle w:val="PageNumber"/>
+              <w:noProof/>
+            </w:rPr>
+            <w:t>5</w:t>
+          </w:r>
+          <w:r>
+            <w:rPr>
+              <w:rStyle w:val="PageNumber"/>
+              <w:noProof/>
+            </w:rPr>
+            <w:fldChar w:fldCharType="end"/>
+          </w:r>
         </w:p>
       </w:tc>
     </w:tr>
@@ -3062,7 +3635,7 @@
 </file>
 
 <file path=word/footer3.xml><?xml version="1.0" encoding="utf-8"?>
-<w:ftr xmlns:ve="http://schemas.openxmlformats.org/markup-compatibility/2006" xmlns:o="urn:schemas-microsoft-com:office:office" xmlns:r="http://schemas.openxmlformats.org/officeDocument/2006/relationships" xmlns:m="http://schemas.openxmlformats.org/officeDocument/2006/math" xmlns:v="urn:schemas-microsoft-com:vml" xmlns:wp="http://schemas.openxmlformats.org/drawingml/2006/wordprocessingDrawing" xmlns:w10="urn:schemas-microsoft-com:office:word" xmlns:w="http://schemas.openxmlformats.org/wordprocessingml/2006/main" xmlns:wne="http://schemas.microsoft.com/office/word/2006/wordml">
+<w:ftr xmlns:wpc="http://schemas.microsoft.com/office/word/2010/wordprocessingCanvas" xmlns:cx="http://schemas.microsoft.com/office/drawing/2014/chartex" xmlns:cx1="http://schemas.microsoft.com/office/drawing/2015/9/8/chartex" xmlns:cx2="http://schemas.microsoft.com/office/drawing/2015/10/21/chartex" xmlns:cx3="http://schemas.microsoft.com/office/drawing/2016/5/9/chartex" xmlns:cx4="http://schemas.microsoft.com/office/drawing/2016/5/10/chartex" xmlns:cx5="http://schemas.microsoft.com/office/drawing/2016/5/11/chartex" xmlns:cx6="http://schemas.microsoft.com/office/drawing/2016/5/12/chartex" xmlns:cx7="http://schemas.microsoft.com/office/drawing/2016/5/13/chartex" xmlns:cx8="http://schemas.microsoft.com/office/drawing/2016/5/14/chartex" xmlns:mc="http://schemas.openxmlformats.org/markup-compatibility/2006" xmlns:aink="http://schemas.microsoft.com/office/drawing/2016/ink" xmlns:am3d="http://schemas.microsoft.com/office/drawing/2017/model3d" xmlns:o="urn:schemas-microsoft-com:office:office" xmlns:r="http://schemas.openxmlformats.org/officeDocument/2006/relationships" xmlns:m="http://schemas.openxmlformats.org/officeDocument/2006/math" xmlns:v="urn:schemas-microsoft-com:vml" xmlns:wp14="http://schemas.microsoft.com/office/word/2010/wordprocessingDrawing" xmlns:wp="http://schemas.openxmlformats.org/drawingml/2006/wordprocessingDrawing" xmlns:w10="urn:schemas-microsoft-com:office:word" xmlns:w="http://schemas.openxmlformats.org/wordprocessingml/2006/main" xmlns:w14="http://schemas.microsoft.com/office/word/2010/wordml" xmlns:w15="http://schemas.microsoft.com/office/word/2012/wordml" xmlns:w16cid="http://schemas.microsoft.com/office/word/2016/wordml/cid" xmlns:w16se="http://schemas.microsoft.com/office/word/2015/wordml/symex" xmlns:wpg="http://schemas.microsoft.com/office/word/2010/wordprocessingGroup" xmlns:wpi="http://schemas.microsoft.com/office/word/2010/wordprocessingInk" xmlns:wne="http://schemas.microsoft.com/office/word/2006/wordml" xmlns:wps="http://schemas.microsoft.com/office/word/2010/wordprocessingShape" mc:Ignorable="w14 w15 w16se w16cid wp14">
   <w:p>
     <w:pPr>
       <w:pStyle w:val="Footer"/>
@@ -3072,7 +3645,7 @@
 </file>
 
 <file path=word/footnotes.xml><?xml version="1.0" encoding="utf-8"?>
-<w:footnotes xmlns:ve="http://schemas.openxmlformats.org/markup-compatibility/2006" xmlns:o="urn:schemas-microsoft-com:office:office" xmlns:r="http://schemas.openxmlformats.org/officeDocument/2006/relationships" xmlns:m="http://schemas.openxmlformats.org/officeDocument/2006/math" xmlns:v="urn:schemas-microsoft-com:vml" xmlns:wp="http://schemas.openxmlformats.org/drawingml/2006/wordprocessingDrawing" xmlns:w10="urn:schemas-microsoft-com:office:word" xmlns:w="http://schemas.openxmlformats.org/wordprocessingml/2006/main" xmlns:wne="http://schemas.microsoft.com/office/word/2006/wordml">
+<w:footnotes xmlns:wpc="http://schemas.microsoft.com/office/word/2010/wordprocessingCanvas" xmlns:cx="http://schemas.microsoft.com/office/drawing/2014/chartex" xmlns:cx1="http://schemas.microsoft.com/office/drawing/2015/9/8/chartex" xmlns:cx2="http://schemas.microsoft.com/office/drawing/2015/10/21/chartex" xmlns:cx3="http://schemas.microsoft.com/office/drawing/2016/5/9/chartex" xmlns:cx4="http://schemas.microsoft.com/office/drawing/2016/5/10/chartex" xmlns:cx5="http://schemas.microsoft.com/office/drawing/2016/5/11/chartex" xmlns:cx6="http://schemas.microsoft.com/office/drawing/2016/5/12/chartex" xmlns:cx7="http://schemas.microsoft.com/office/drawing/2016/5/13/chartex" xmlns:cx8="http://schemas.microsoft.com/office/drawing/2016/5/14/chartex" xmlns:mc="http://schemas.openxmlformats.org/markup-compatibility/2006" xmlns:aink="http://schemas.microsoft.com/office/drawing/2016/ink" xmlns:am3d="http://schemas.microsoft.com/office/drawing/2017/model3d" xmlns:o="urn:schemas-microsoft-com:office:office" xmlns:r="http://schemas.openxmlformats.org/officeDocument/2006/relationships" xmlns:m="http://schemas.openxmlformats.org/officeDocument/2006/math" xmlns:v="urn:schemas-microsoft-com:vml" xmlns:wp14="http://schemas.microsoft.com/office/word/2010/wordprocessingDrawing" xmlns:wp="http://schemas.openxmlformats.org/drawingml/2006/wordprocessingDrawing" xmlns:w10="urn:schemas-microsoft-com:office:word" xmlns:w="http://schemas.openxmlformats.org/wordprocessingml/2006/main" xmlns:w14="http://schemas.microsoft.com/office/word/2010/wordml" xmlns:w15="http://schemas.microsoft.com/office/word/2012/wordml" xmlns:w16cid="http://schemas.microsoft.com/office/word/2016/wordml/cid" xmlns:w16se="http://schemas.microsoft.com/office/word/2015/wordml/symex" xmlns:wpg="http://schemas.microsoft.com/office/word/2010/wordprocessingGroup" xmlns:wpi="http://schemas.microsoft.com/office/word/2010/wordprocessingInk" xmlns:wne="http://schemas.microsoft.com/office/word/2006/wordml" xmlns:wps="http://schemas.microsoft.com/office/word/2010/wordprocessingShape" mc:Ignorable="w14 w15 w16se w16cid wp14">
   <w:footnote w:type="separator" w:id="-1">
     <w:p>
       <w:pPr>
@@ -3097,7 +3670,7 @@
 </file>
 
 <file path=word/header1.xml><?xml version="1.0" encoding="utf-8"?>
-<w:hdr xmlns:ve="http://schemas.openxmlformats.org/markup-compatibility/2006" xmlns:o="urn:schemas-microsoft-com:office:office" xmlns:r="http://schemas.openxmlformats.org/officeDocument/2006/relationships" xmlns:m="http://schemas.openxmlformats.org/officeDocument/2006/math" xmlns:v="urn:schemas-microsoft-com:vml" xmlns:wp="http://schemas.openxmlformats.org/drawingml/2006/wordprocessingDrawing" xmlns:w10="urn:schemas-microsoft-com:office:word" xmlns:w="http://schemas.openxmlformats.org/wordprocessingml/2006/main" xmlns:wne="http://schemas.microsoft.com/office/word/2006/wordml">
+<w:hdr xmlns:wpc="http://schemas.microsoft.com/office/word/2010/wordprocessingCanvas" xmlns:cx="http://schemas.microsoft.com/office/drawing/2014/chartex" xmlns:cx1="http://schemas.microsoft.com/office/drawing/2015/9/8/chartex" xmlns:cx2="http://schemas.microsoft.com/office/drawing/2015/10/21/chartex" xmlns:cx3="http://schemas.microsoft.com/office/drawing/2016/5/9/chartex" xmlns:cx4="http://schemas.microsoft.com/office/drawing/2016/5/10/chartex" xmlns:cx5="http://schemas.microsoft.com/office/drawing/2016/5/11/chartex" xmlns:cx6="http://schemas.microsoft.com/office/drawing/2016/5/12/chartex" xmlns:cx7="http://schemas.microsoft.com/office/drawing/2016/5/13/chartex" xmlns:cx8="http://schemas.microsoft.com/office/drawing/2016/5/14/chartex" xmlns:mc="http://schemas.openxmlformats.org/markup-compatibility/2006" xmlns:aink="http://schemas.microsoft.com/office/drawing/2016/ink" xmlns:am3d="http://schemas.microsoft.com/office/drawing/2017/model3d" xmlns:o="urn:schemas-microsoft-com:office:office" xmlns:r="http://schemas.openxmlformats.org/officeDocument/2006/relationships" xmlns:m="http://schemas.openxmlformats.org/officeDocument/2006/math" xmlns:v="urn:schemas-microsoft-com:vml" xmlns:wp14="http://schemas.microsoft.com/office/word/2010/wordprocessingDrawing" xmlns:wp="http://schemas.openxmlformats.org/drawingml/2006/wordprocessingDrawing" xmlns:w10="urn:schemas-microsoft-com:office:word" xmlns:w="http://schemas.openxmlformats.org/wordprocessingml/2006/main" xmlns:w14="http://schemas.microsoft.com/office/word/2010/wordml" xmlns:w15="http://schemas.microsoft.com/office/word/2012/wordml" xmlns:w16cid="http://schemas.microsoft.com/office/word/2016/wordml/cid" xmlns:w16se="http://schemas.microsoft.com/office/word/2015/wordml/symex" xmlns:wpg="http://schemas.microsoft.com/office/word/2010/wordprocessingGroup" xmlns:wpi="http://schemas.microsoft.com/office/word/2010/wordprocessingInk" xmlns:wne="http://schemas.microsoft.com/office/word/2006/wordml" xmlns:wps="http://schemas.microsoft.com/office/word/2010/wordprocessingShape" mc:Ignorable="w14 w15 w16se w16cid wp14">
   <w:tbl>
     <w:tblPr>
       <w:tblW w:w="0" w:type="auto"/>
@@ -3110,7 +3683,7 @@
         <w:insideV w:val="single" w:sz="6" w:space="0" w:color="auto"/>
       </w:tblBorders>
       <w:tblLayout w:type="fixed"/>
-      <w:tblLook w:val="0000"/>
+      <w:tblLook w:val="0000" w:firstRow="0" w:lastRow="0" w:firstColumn="0" w:lastColumn="0" w:noHBand="0" w:noVBand="0"/>
     </w:tblPr>
     <w:tblGrid>
       <w:gridCol w:w="6379"/>
@@ -3122,11 +3695,9 @@
           <w:tcW w:w="6379" w:type="dxa"/>
         </w:tcPr>
         <w:p>
-          <w:fldSimple w:instr=" SUBJECT  \* MERGEFORMAT ">
-            <w:r>
-              <w:t>&lt;Project Name&gt;</w:t>
-            </w:r>
-          </w:fldSimple>
+          <w:r>
+            <w:t>PianoPlay</w:t>
+          </w:r>
         </w:p>
       </w:tc>
       <w:tc>
@@ -3153,14 +3724,24 @@
           <w:tcW w:w="6379" w:type="dxa"/>
         </w:tcPr>
         <w:p>
-          <w:fldSimple w:instr=" TITLE  \* MERGEFORMAT ">
-            <w:r>
-              <w:t>Analysis and Design</w:t>
-            </w:r>
-            <w:r>
-              <w:t xml:space="preserve"> Document</w:t>
-            </w:r>
-          </w:fldSimple>
+          <w:r>
+            <w:fldChar w:fldCharType="begin"/>
+          </w:r>
+          <w:r>
+            <w:instrText xml:space="preserve"> TITLE  \* MERGEFORMAT </w:instrText>
+          </w:r>
+          <w:r>
+            <w:fldChar w:fldCharType="separate"/>
+          </w:r>
+          <w:r>
+            <w:t>Analysis and Design</w:t>
+          </w:r>
+          <w:r>
+            <w:t xml:space="preserve"> Document</w:t>
+          </w:r>
+          <w:r>
+            <w:fldChar w:fldCharType="end"/>
+          </w:r>
         </w:p>
       </w:tc>
       <w:tc>
@@ -3197,7 +3778,7 @@
 </file>
 
 <file path=word/header2.xml><?xml version="1.0" encoding="utf-8"?>
-<w:hdr xmlns:ve="http://schemas.openxmlformats.org/markup-compatibility/2006" xmlns:o="urn:schemas-microsoft-com:office:office" xmlns:r="http://schemas.openxmlformats.org/officeDocument/2006/relationships" xmlns:m="http://schemas.openxmlformats.org/officeDocument/2006/math" xmlns:v="urn:schemas-microsoft-com:vml" xmlns:wp="http://schemas.openxmlformats.org/drawingml/2006/wordprocessingDrawing" xmlns:w10="urn:schemas-microsoft-com:office:word" xmlns:w="http://schemas.openxmlformats.org/wordprocessingml/2006/main" xmlns:wne="http://schemas.microsoft.com/office/word/2006/wordml">
+<w:hdr xmlns:wpc="http://schemas.microsoft.com/office/word/2010/wordprocessingCanvas" xmlns:cx="http://schemas.microsoft.com/office/drawing/2014/chartex" xmlns:cx1="http://schemas.microsoft.com/office/drawing/2015/9/8/chartex" xmlns:cx2="http://schemas.microsoft.com/office/drawing/2015/10/21/chartex" xmlns:cx3="http://schemas.microsoft.com/office/drawing/2016/5/9/chartex" xmlns:cx4="http://schemas.microsoft.com/office/drawing/2016/5/10/chartex" xmlns:cx5="http://schemas.microsoft.com/office/drawing/2016/5/11/chartex" xmlns:cx6="http://schemas.microsoft.com/office/drawing/2016/5/12/chartex" xmlns:cx7="http://schemas.microsoft.com/office/drawing/2016/5/13/chartex" xmlns:cx8="http://schemas.microsoft.com/office/drawing/2016/5/14/chartex" xmlns:mc="http://schemas.openxmlformats.org/markup-compatibility/2006" xmlns:aink="http://schemas.microsoft.com/office/drawing/2016/ink" xmlns:am3d="http://schemas.microsoft.com/office/drawing/2017/model3d" xmlns:o="urn:schemas-microsoft-com:office:office" xmlns:r="http://schemas.openxmlformats.org/officeDocument/2006/relationships" xmlns:m="http://schemas.openxmlformats.org/officeDocument/2006/math" xmlns:v="urn:schemas-microsoft-com:vml" xmlns:wp14="http://schemas.microsoft.com/office/word/2010/wordprocessingDrawing" xmlns:wp="http://schemas.openxmlformats.org/drawingml/2006/wordprocessingDrawing" xmlns:w10="urn:schemas-microsoft-com:office:word" xmlns:w="http://schemas.openxmlformats.org/wordprocessingml/2006/main" xmlns:w14="http://schemas.microsoft.com/office/word/2010/wordml" xmlns:w15="http://schemas.microsoft.com/office/word/2012/wordml" xmlns:w16cid="http://schemas.microsoft.com/office/word/2016/wordml/cid" xmlns:w16se="http://schemas.microsoft.com/office/word/2015/wordml/symex" xmlns:wpg="http://schemas.microsoft.com/office/word/2010/wordprocessingGroup" xmlns:wpi="http://schemas.microsoft.com/office/word/2010/wordprocessingInk" xmlns:wne="http://schemas.microsoft.com/office/word/2006/wordml" xmlns:wps="http://schemas.microsoft.com/office/word/2010/wordprocessingShape" mc:Ignorable="w14 w15 w16se w16cid wp14">
   <w:p>
     <w:pPr>
       <w:pStyle w:val="Header"/>
@@ -3207,11 +3788,11 @@
 </file>
 
 <file path=word/numbering.xml><?xml version="1.0" encoding="utf-8"?>
-<w:numbering xmlns:ve="http://schemas.openxmlformats.org/markup-compatibility/2006" xmlns:o="urn:schemas-microsoft-com:office:office" xmlns:r="http://schemas.openxmlformats.org/officeDocument/2006/relationships" xmlns:m="http://schemas.openxmlformats.org/officeDocument/2006/math" xmlns:v="urn:schemas-microsoft-com:vml" xmlns:wp="http://schemas.openxmlformats.org/drawingml/2006/wordprocessingDrawing" xmlns:w10="urn:schemas-microsoft-com:office:word" xmlns:w="http://schemas.openxmlformats.org/wordprocessingml/2006/main" xmlns:wne="http://schemas.microsoft.com/office/word/2006/wordml">
-  <w:abstractNum w:abstractNumId="0">
+<w:numbering xmlns:wpc="http://schemas.microsoft.com/office/word/2010/wordprocessingCanvas" xmlns:cx="http://schemas.microsoft.com/office/drawing/2014/chartex" xmlns:cx1="http://schemas.microsoft.com/office/drawing/2015/9/8/chartex" xmlns:cx2="http://schemas.microsoft.com/office/drawing/2015/10/21/chartex" xmlns:cx3="http://schemas.microsoft.com/office/drawing/2016/5/9/chartex" xmlns:cx4="http://schemas.microsoft.com/office/drawing/2016/5/10/chartex" xmlns:cx5="http://schemas.microsoft.com/office/drawing/2016/5/11/chartex" xmlns:cx6="http://schemas.microsoft.com/office/drawing/2016/5/12/chartex" xmlns:cx7="http://schemas.microsoft.com/office/drawing/2016/5/13/chartex" xmlns:cx8="http://schemas.microsoft.com/office/drawing/2016/5/14/chartex" xmlns:mc="http://schemas.openxmlformats.org/markup-compatibility/2006" xmlns:aink="http://schemas.microsoft.com/office/drawing/2016/ink" xmlns:am3d="http://schemas.microsoft.com/office/drawing/2017/model3d" xmlns:o="urn:schemas-microsoft-com:office:office" xmlns:r="http://schemas.openxmlformats.org/officeDocument/2006/relationships" xmlns:m="http://schemas.openxmlformats.org/officeDocument/2006/math" xmlns:v="urn:schemas-microsoft-com:vml" xmlns:wp14="http://schemas.microsoft.com/office/word/2010/wordprocessingDrawing" xmlns:wp="http://schemas.openxmlformats.org/drawingml/2006/wordprocessingDrawing" xmlns:w10="urn:schemas-microsoft-com:office:word" xmlns:w="http://schemas.openxmlformats.org/wordprocessingml/2006/main" xmlns:w14="http://schemas.microsoft.com/office/word/2010/wordml" xmlns:w15="http://schemas.microsoft.com/office/word/2012/wordml" xmlns:w16cid="http://schemas.microsoft.com/office/word/2016/wordml/cid" xmlns:w16se="http://schemas.microsoft.com/office/word/2015/wordml/symex" xmlns:wpg="http://schemas.microsoft.com/office/word/2010/wordprocessingGroup" xmlns:wpi="http://schemas.microsoft.com/office/word/2010/wordprocessingInk" xmlns:wne="http://schemas.microsoft.com/office/word/2006/wordml" xmlns:wps="http://schemas.microsoft.com/office/word/2010/wordprocessingShape" mc:Ignorable="w14 w15 w16se w16cid wp14">
+  <w:abstractNum w:abstractNumId="0" w15:restartNumberingAfterBreak="0">
     <w:nsid w:val="FFFFFFFB"/>
     <w:multiLevelType w:val="multilevel"/>
-    <w:tmpl w:val="FFFFFFFF"/>
+    <w:tmpl w:val="3B8CD97E"/>
     <w:lvl w:ilvl="0">
       <w:start w:val="1"/>
       <w:numFmt w:val="decimal"/>
@@ -3219,6 +3800,10 @@
       <w:lvlText w:val="%1."/>
       <w:legacy w:legacy="1" w:legacySpace="144" w:legacyIndent="0"/>
       <w:lvlJc w:val="left"/>
+      <w:rPr>
+        <w:sz w:val="40"/>
+        <w:szCs w:val="40"/>
+      </w:rPr>
     </w:lvl>
     <w:lvl w:ilvl="1">
       <w:start w:val="1"/>
@@ -3285,7 +3870,7 @@
       <w:lvlJc w:val="left"/>
     </w:lvl>
   </w:abstractNum>
-  <w:abstractNum w:abstractNumId="1">
+  <w:abstractNum w:abstractNumId="1" w15:restartNumberingAfterBreak="0">
     <w:nsid w:val="00126F2B"/>
     <w:multiLevelType w:val="hybridMultilevel"/>
     <w:tmpl w:val="EF2AE7FC"/>
@@ -3374,7 +3959,7 @@
       </w:pPr>
     </w:lvl>
   </w:abstractNum>
-  <w:abstractNum w:abstractNumId="2">
+  <w:abstractNum w:abstractNumId="2" w15:restartNumberingAfterBreak="0">
     <w:nsid w:val="082E746A"/>
     <w:multiLevelType w:val="hybridMultilevel"/>
     <w:tmpl w:val="6742F09C"/>
@@ -3463,7 +4048,7 @@
       </w:pPr>
     </w:lvl>
   </w:abstractNum>
-  <w:abstractNum w:abstractNumId="3">
+  <w:abstractNum w:abstractNumId="3" w15:restartNumberingAfterBreak="0">
     <w:nsid w:val="15A06247"/>
     <w:multiLevelType w:val="hybridMultilevel"/>
     <w:tmpl w:val="9552E5DA"/>
@@ -3552,7 +4137,7 @@
       </w:pPr>
     </w:lvl>
   </w:abstractNum>
-  <w:abstractNum w:abstractNumId="4">
+  <w:abstractNum w:abstractNumId="4" w15:restartNumberingAfterBreak="0">
     <w:nsid w:val="183D1B0A"/>
     <w:multiLevelType w:val="hybridMultilevel"/>
     <w:tmpl w:val="13CCDDA0"/>
@@ -3641,7 +4226,120 @@
       </w:pPr>
     </w:lvl>
   </w:abstractNum>
-  <w:abstractNum w:abstractNumId="5">
+  <w:abstractNum w:abstractNumId="5" w15:restartNumberingAfterBreak="0">
+    <w:nsid w:val="19E8012C"/>
+    <w:multiLevelType w:val="hybridMultilevel"/>
+    <w:tmpl w:val="15384E30"/>
+    <w:lvl w:ilvl="0" w:tplc="0409000B">
+      <w:start w:val="1"/>
+      <w:numFmt w:val="bullet"/>
+      <w:lvlText w:val=""/>
+      <w:lvlJc w:val="left"/>
+      <w:pPr>
+        <w:ind w:left="720" w:hanging="360"/>
+      </w:pPr>
+      <w:rPr>
+        <w:rFonts w:ascii="Wingdings" w:hAnsi="Wingdings" w:hint="default"/>
+      </w:rPr>
+    </w:lvl>
+    <w:lvl w:ilvl="1" w:tplc="04090003" w:tentative="1">
+      <w:start w:val="1"/>
+      <w:numFmt w:val="bullet"/>
+      <w:lvlText w:val="o"/>
+      <w:lvlJc w:val="left"/>
+      <w:pPr>
+        <w:ind w:left="1440" w:hanging="360"/>
+      </w:pPr>
+      <w:rPr>
+        <w:rFonts w:ascii="Courier New" w:hAnsi="Courier New" w:cs="Courier New" w:hint="default"/>
+      </w:rPr>
+    </w:lvl>
+    <w:lvl w:ilvl="2" w:tplc="04090005" w:tentative="1">
+      <w:start w:val="1"/>
+      <w:numFmt w:val="bullet"/>
+      <w:lvlText w:val=""/>
+      <w:lvlJc w:val="left"/>
+      <w:pPr>
+        <w:ind w:left="2160" w:hanging="360"/>
+      </w:pPr>
+      <w:rPr>
+        <w:rFonts w:ascii="Wingdings" w:hAnsi="Wingdings" w:hint="default"/>
+      </w:rPr>
+    </w:lvl>
+    <w:lvl w:ilvl="3" w:tplc="04090001" w:tentative="1">
+      <w:start w:val="1"/>
+      <w:numFmt w:val="bullet"/>
+      <w:lvlText w:val=""/>
+      <w:lvlJc w:val="left"/>
+      <w:pPr>
+        <w:ind w:left="2880" w:hanging="360"/>
+      </w:pPr>
+      <w:rPr>
+        <w:rFonts w:ascii="Symbol" w:hAnsi="Symbol" w:hint="default"/>
+      </w:rPr>
+    </w:lvl>
+    <w:lvl w:ilvl="4" w:tplc="04090003" w:tentative="1">
+      <w:start w:val="1"/>
+      <w:numFmt w:val="bullet"/>
+      <w:lvlText w:val="o"/>
+      <w:lvlJc w:val="left"/>
+      <w:pPr>
+        <w:ind w:left="3600" w:hanging="360"/>
+      </w:pPr>
+      <w:rPr>
+        <w:rFonts w:ascii="Courier New" w:hAnsi="Courier New" w:cs="Courier New" w:hint="default"/>
+      </w:rPr>
+    </w:lvl>
+    <w:lvl w:ilvl="5" w:tplc="04090005" w:tentative="1">
+      <w:start w:val="1"/>
+      <w:numFmt w:val="bullet"/>
+      <w:lvlText w:val=""/>
+      <w:lvlJc w:val="left"/>
+      <w:pPr>
+        <w:ind w:left="4320" w:hanging="360"/>
+      </w:pPr>
+      <w:rPr>
+        <w:rFonts w:ascii="Wingdings" w:hAnsi="Wingdings" w:hint="default"/>
+      </w:rPr>
+    </w:lvl>
+    <w:lvl w:ilvl="6" w:tplc="04090001" w:tentative="1">
+      <w:start w:val="1"/>
+      <w:numFmt w:val="bullet"/>
+      <w:lvlText w:val=""/>
+      <w:lvlJc w:val="left"/>
+      <w:pPr>
+        <w:ind w:left="5040" w:hanging="360"/>
+      </w:pPr>
+      <w:rPr>
+        <w:rFonts w:ascii="Symbol" w:hAnsi="Symbol" w:hint="default"/>
+      </w:rPr>
+    </w:lvl>
+    <w:lvl w:ilvl="7" w:tplc="04090003" w:tentative="1">
+      <w:start w:val="1"/>
+      <w:numFmt w:val="bullet"/>
+      <w:lvlText w:val="o"/>
+      <w:lvlJc w:val="left"/>
+      <w:pPr>
+        <w:ind w:left="5760" w:hanging="360"/>
+      </w:pPr>
+      <w:rPr>
+        <w:rFonts w:ascii="Courier New" w:hAnsi="Courier New" w:cs="Courier New" w:hint="default"/>
+      </w:rPr>
+    </w:lvl>
+    <w:lvl w:ilvl="8" w:tplc="04090005" w:tentative="1">
+      <w:start w:val="1"/>
+      <w:numFmt w:val="bullet"/>
+      <w:lvlText w:val=""/>
+      <w:lvlJc w:val="left"/>
+      <w:pPr>
+        <w:ind w:left="6480" w:hanging="360"/>
+      </w:pPr>
+      <w:rPr>
+        <w:rFonts w:ascii="Wingdings" w:hAnsi="Wingdings" w:hint="default"/>
+      </w:rPr>
+    </w:lvl>
+  </w:abstractNum>
+  <w:abstractNum w:abstractNumId="6" w15:restartNumberingAfterBreak="0">
     <w:nsid w:val="26E14A9F"/>
     <w:multiLevelType w:val="hybridMultilevel"/>
     <w:tmpl w:val="86BECE66"/>
@@ -3731,7 +4429,156 @@
       </w:pPr>
     </w:lvl>
   </w:abstractNum>
-  <w:abstractNum w:abstractNumId="6">
+  <w:abstractNum w:abstractNumId="7" w15:restartNumberingAfterBreak="0">
+    <w:nsid w:val="34957197"/>
+    <w:multiLevelType w:val="multilevel"/>
+    <w:tmpl w:val="D6E6ECEC"/>
+    <w:lvl w:ilvl="0">
+      <w:start w:val="1"/>
+      <w:numFmt w:val="bullet"/>
+      <w:lvlText w:val=""/>
+      <w:lvlJc w:val="left"/>
+      <w:pPr>
+        <w:tabs>
+          <w:tab w:val="num" w:pos="720"/>
+        </w:tabs>
+        <w:ind w:left="720" w:hanging="360"/>
+      </w:pPr>
+      <w:rPr>
+        <w:rFonts w:ascii="Symbol" w:hAnsi="Symbol" w:hint="default"/>
+        <w:sz w:val="20"/>
+      </w:rPr>
+    </w:lvl>
+    <w:lvl w:ilvl="1" w:tentative="1">
+      <w:start w:val="1"/>
+      <w:numFmt w:val="bullet"/>
+      <w:lvlText w:val="o"/>
+      <w:lvlJc w:val="left"/>
+      <w:pPr>
+        <w:tabs>
+          <w:tab w:val="num" w:pos="1440"/>
+        </w:tabs>
+        <w:ind w:left="1440" w:hanging="360"/>
+      </w:pPr>
+      <w:rPr>
+        <w:rFonts w:ascii="Courier New" w:hAnsi="Courier New" w:hint="default"/>
+        <w:sz w:val="20"/>
+      </w:rPr>
+    </w:lvl>
+    <w:lvl w:ilvl="2" w:tentative="1">
+      <w:start w:val="1"/>
+      <w:numFmt w:val="bullet"/>
+      <w:lvlText w:val=""/>
+      <w:lvlJc w:val="left"/>
+      <w:pPr>
+        <w:tabs>
+          <w:tab w:val="num" w:pos="2160"/>
+        </w:tabs>
+        <w:ind w:left="2160" w:hanging="360"/>
+      </w:pPr>
+      <w:rPr>
+        <w:rFonts w:ascii="Wingdings" w:hAnsi="Wingdings" w:hint="default"/>
+        <w:sz w:val="20"/>
+      </w:rPr>
+    </w:lvl>
+    <w:lvl w:ilvl="3" w:tentative="1">
+      <w:start w:val="1"/>
+      <w:numFmt w:val="bullet"/>
+      <w:lvlText w:val=""/>
+      <w:lvlJc w:val="left"/>
+      <w:pPr>
+        <w:tabs>
+          <w:tab w:val="num" w:pos="2880"/>
+        </w:tabs>
+        <w:ind w:left="2880" w:hanging="360"/>
+      </w:pPr>
+      <w:rPr>
+        <w:rFonts w:ascii="Wingdings" w:hAnsi="Wingdings" w:hint="default"/>
+        <w:sz w:val="20"/>
+      </w:rPr>
+    </w:lvl>
+    <w:lvl w:ilvl="4" w:tentative="1">
+      <w:start w:val="1"/>
+      <w:numFmt w:val="bullet"/>
+      <w:lvlText w:val=""/>
+      <w:lvlJc w:val="left"/>
+      <w:pPr>
+        <w:tabs>
+          <w:tab w:val="num" w:pos="3600"/>
+        </w:tabs>
+        <w:ind w:left="3600" w:hanging="360"/>
+      </w:pPr>
+      <w:rPr>
+        <w:rFonts w:ascii="Wingdings" w:hAnsi="Wingdings" w:hint="default"/>
+        <w:sz w:val="20"/>
+      </w:rPr>
+    </w:lvl>
+    <w:lvl w:ilvl="5" w:tentative="1">
+      <w:start w:val="1"/>
+      <w:numFmt w:val="bullet"/>
+      <w:lvlText w:val=""/>
+      <w:lvlJc w:val="left"/>
+      <w:pPr>
+        <w:tabs>
+          <w:tab w:val="num" w:pos="4320"/>
+        </w:tabs>
+        <w:ind w:left="4320" w:hanging="360"/>
+      </w:pPr>
+      <w:rPr>
+        <w:rFonts w:ascii="Wingdings" w:hAnsi="Wingdings" w:hint="default"/>
+        <w:sz w:val="20"/>
+      </w:rPr>
+    </w:lvl>
+    <w:lvl w:ilvl="6" w:tentative="1">
+      <w:start w:val="1"/>
+      <w:numFmt w:val="bullet"/>
+      <w:lvlText w:val=""/>
+      <w:lvlJc w:val="left"/>
+      <w:pPr>
+        <w:tabs>
+          <w:tab w:val="num" w:pos="5040"/>
+        </w:tabs>
+        <w:ind w:left="5040" w:hanging="360"/>
+      </w:pPr>
+      <w:rPr>
+        <w:rFonts w:ascii="Wingdings" w:hAnsi="Wingdings" w:hint="default"/>
+        <w:sz w:val="20"/>
+      </w:rPr>
+    </w:lvl>
+    <w:lvl w:ilvl="7" w:tentative="1">
+      <w:start w:val="1"/>
+      <w:numFmt w:val="bullet"/>
+      <w:lvlText w:val=""/>
+      <w:lvlJc w:val="left"/>
+      <w:pPr>
+        <w:tabs>
+          <w:tab w:val="num" w:pos="5760"/>
+        </w:tabs>
+        <w:ind w:left="5760" w:hanging="360"/>
+      </w:pPr>
+      <w:rPr>
+        <w:rFonts w:ascii="Wingdings" w:hAnsi="Wingdings" w:hint="default"/>
+        <w:sz w:val="20"/>
+      </w:rPr>
+    </w:lvl>
+    <w:lvl w:ilvl="8" w:tentative="1">
+      <w:start w:val="1"/>
+      <w:numFmt w:val="bullet"/>
+      <w:lvlText w:val=""/>
+      <w:lvlJc w:val="left"/>
+      <w:pPr>
+        <w:tabs>
+          <w:tab w:val="num" w:pos="6480"/>
+        </w:tabs>
+        <w:ind w:left="6480" w:hanging="360"/>
+      </w:pPr>
+      <w:rPr>
+        <w:rFonts w:ascii="Wingdings" w:hAnsi="Wingdings" w:hint="default"/>
+        <w:sz w:val="20"/>
+      </w:rPr>
+    </w:lvl>
+  </w:abstractNum>
+  <w:abstractNum w:abstractNumId="8" w15:restartNumberingAfterBreak="0">
     <w:nsid w:val="35F23968"/>
     <w:multiLevelType w:val="hybridMultilevel"/>
     <w:tmpl w:val="A118ADDA"/>
@@ -3820,7 +4667,7 @@
       </w:pPr>
     </w:lvl>
   </w:abstractNum>
-  <w:abstractNum w:abstractNumId="7">
+  <w:abstractNum w:abstractNumId="9" w15:restartNumberingAfterBreak="0">
     <w:nsid w:val="381E213B"/>
     <w:multiLevelType w:val="hybridMultilevel"/>
     <w:tmpl w:val="86F04156"/>
@@ -3909,7 +4756,7 @@
       </w:pPr>
     </w:lvl>
   </w:abstractNum>
-  <w:abstractNum w:abstractNumId="8">
+  <w:abstractNum w:abstractNumId="10" w15:restartNumberingAfterBreak="0">
     <w:nsid w:val="3E1C6A61"/>
     <w:multiLevelType w:val="hybridMultilevel"/>
     <w:tmpl w:val="B48A89CC"/>
@@ -3998,7 +4845,7 @@
       </w:pPr>
     </w:lvl>
   </w:abstractNum>
-  <w:abstractNum w:abstractNumId="9">
+  <w:abstractNum w:abstractNumId="11" w15:restartNumberingAfterBreak="0">
     <w:nsid w:val="513C4103"/>
     <w:multiLevelType w:val="hybridMultilevel"/>
     <w:tmpl w:val="27DA5F86"/>
@@ -4087,7 +4934,120 @@
       </w:pPr>
     </w:lvl>
   </w:abstractNum>
-  <w:abstractNum w:abstractNumId="10">
+  <w:abstractNum w:abstractNumId="12" w15:restartNumberingAfterBreak="0">
+    <w:nsid w:val="5875508D"/>
+    <w:multiLevelType w:val="hybridMultilevel"/>
+    <w:tmpl w:val="9754FFF0"/>
+    <w:lvl w:ilvl="0" w:tplc="04090001">
+      <w:start w:val="1"/>
+      <w:numFmt w:val="bullet"/>
+      <w:lvlText w:val=""/>
+      <w:lvlJc w:val="left"/>
+      <w:pPr>
+        <w:ind w:left="720" w:hanging="360"/>
+      </w:pPr>
+      <w:rPr>
+        <w:rFonts w:ascii="Symbol" w:hAnsi="Symbol" w:hint="default"/>
+      </w:rPr>
+    </w:lvl>
+    <w:lvl w:ilvl="1" w:tplc="04090003" w:tentative="1">
+      <w:start w:val="1"/>
+      <w:numFmt w:val="bullet"/>
+      <w:lvlText w:val="o"/>
+      <w:lvlJc w:val="left"/>
+      <w:pPr>
+        <w:ind w:left="1440" w:hanging="360"/>
+      </w:pPr>
+      <w:rPr>
+        <w:rFonts w:ascii="Courier New" w:hAnsi="Courier New" w:cs="Courier New" w:hint="default"/>
+      </w:rPr>
+    </w:lvl>
+    <w:lvl w:ilvl="2" w:tplc="04090005" w:tentative="1">
+      <w:start w:val="1"/>
+      <w:numFmt w:val="bullet"/>
+      <w:lvlText w:val=""/>
+      <w:lvlJc w:val="left"/>
+      <w:pPr>
+        <w:ind w:left="2160" w:hanging="360"/>
+      </w:pPr>
+      <w:rPr>
+        <w:rFonts w:ascii="Wingdings" w:hAnsi="Wingdings" w:hint="default"/>
+      </w:rPr>
+    </w:lvl>
+    <w:lvl w:ilvl="3" w:tplc="04090001" w:tentative="1">
+      <w:start w:val="1"/>
+      <w:numFmt w:val="bullet"/>
+      <w:lvlText w:val=""/>
+      <w:lvlJc w:val="left"/>
+      <w:pPr>
+        <w:ind w:left="2880" w:hanging="360"/>
+      </w:pPr>
+      <w:rPr>
+        <w:rFonts w:ascii="Symbol" w:hAnsi="Symbol" w:hint="default"/>
+      </w:rPr>
+    </w:lvl>
+    <w:lvl w:ilvl="4" w:tplc="04090003" w:tentative="1">
+      <w:start w:val="1"/>
+      <w:numFmt w:val="bullet"/>
+      <w:lvlText w:val="o"/>
+      <w:lvlJc w:val="left"/>
+      <w:pPr>
+        <w:ind w:left="3600" w:hanging="360"/>
+      </w:pPr>
+      <w:rPr>
+        <w:rFonts w:ascii="Courier New" w:hAnsi="Courier New" w:cs="Courier New" w:hint="default"/>
+      </w:rPr>
+    </w:lvl>
+    <w:lvl w:ilvl="5" w:tplc="04090005" w:tentative="1">
+      <w:start w:val="1"/>
+      <w:numFmt w:val="bullet"/>
+      <w:lvlText w:val=""/>
+      <w:lvlJc w:val="left"/>
+      <w:pPr>
+        <w:ind w:left="4320" w:hanging="360"/>
+      </w:pPr>
+      <w:rPr>
+        <w:rFonts w:ascii="Wingdings" w:hAnsi="Wingdings" w:hint="default"/>
+      </w:rPr>
+    </w:lvl>
+    <w:lvl w:ilvl="6" w:tplc="04090001" w:tentative="1">
+      <w:start w:val="1"/>
+      <w:numFmt w:val="bullet"/>
+      <w:lvlText w:val=""/>
+      <w:lvlJc w:val="left"/>
+      <w:pPr>
+        <w:ind w:left="5040" w:hanging="360"/>
+      </w:pPr>
+      <w:rPr>
+        <w:rFonts w:ascii="Symbol" w:hAnsi="Symbol" w:hint="default"/>
+      </w:rPr>
+    </w:lvl>
+    <w:lvl w:ilvl="7" w:tplc="04090003" w:tentative="1">
+      <w:start w:val="1"/>
+      <w:numFmt w:val="bullet"/>
+      <w:lvlText w:val="o"/>
+      <w:lvlJc w:val="left"/>
+      <w:pPr>
+        <w:ind w:left="5760" w:hanging="360"/>
+      </w:pPr>
+      <w:rPr>
+        <w:rFonts w:ascii="Courier New" w:hAnsi="Courier New" w:cs="Courier New" w:hint="default"/>
+      </w:rPr>
+    </w:lvl>
+    <w:lvl w:ilvl="8" w:tplc="04090005" w:tentative="1">
+      <w:start w:val="1"/>
+      <w:numFmt w:val="bullet"/>
+      <w:lvlText w:val=""/>
+      <w:lvlJc w:val="left"/>
+      <w:pPr>
+        <w:ind w:left="6480" w:hanging="360"/>
+      </w:pPr>
+      <w:rPr>
+        <w:rFonts w:ascii="Wingdings" w:hAnsi="Wingdings" w:hint="default"/>
+      </w:rPr>
+    </w:lvl>
+  </w:abstractNum>
+  <w:abstractNum w:abstractNumId="13" w15:restartNumberingAfterBreak="0">
     <w:nsid w:val="60381838"/>
     <w:multiLevelType w:val="hybridMultilevel"/>
     <w:tmpl w:val="D0224A1C"/>
@@ -4176,7 +5136,7 @@
       </w:pPr>
     </w:lvl>
   </w:abstractNum>
-  <w:abstractNum w:abstractNumId="11">
+  <w:abstractNum w:abstractNumId="14" w15:restartNumberingAfterBreak="0">
     <w:nsid w:val="6E422694"/>
     <w:multiLevelType w:val="hybridMultilevel"/>
     <w:tmpl w:val="B2502630"/>
@@ -4265,7 +5225,7 @@
       </w:pPr>
     </w:lvl>
   </w:abstractNum>
-  <w:abstractNum w:abstractNumId="12">
+  <w:abstractNum w:abstractNumId="15" w15:restartNumberingAfterBreak="0">
     <w:nsid w:val="6E5A33EC"/>
     <w:multiLevelType w:val="hybridMultilevel"/>
     <w:tmpl w:val="1076BDEE"/>
@@ -4354,7 +5314,7 @@
       </w:pPr>
     </w:lvl>
   </w:abstractNum>
-  <w:abstractNum w:abstractNumId="13">
+  <w:abstractNum w:abstractNumId="16" w15:restartNumberingAfterBreak="0">
     <w:nsid w:val="7F006540"/>
     <w:multiLevelType w:val="multilevel"/>
     <w:tmpl w:val="122EF47E"/>
@@ -4476,7 +5436,7 @@
     <w:abstractNumId w:val="0"/>
   </w:num>
   <w:num w:numId="2">
-    <w:abstractNumId w:val="11"/>
+    <w:abstractNumId w:val="14"/>
   </w:num>
   <w:num w:numId="3">
     <w:abstractNumId w:val="2"/>
@@ -4485,40 +5445,49 @@
     <w:abstractNumId w:val="3"/>
   </w:num>
   <w:num w:numId="5">
+    <w:abstractNumId w:val="13"/>
+  </w:num>
+  <w:num w:numId="6">
+    <w:abstractNumId w:val="9"/>
+  </w:num>
+  <w:num w:numId="7">
+    <w:abstractNumId w:val="6"/>
+  </w:num>
+  <w:num w:numId="8">
+    <w:abstractNumId w:val="11"/>
+  </w:num>
+  <w:num w:numId="9">
     <w:abstractNumId w:val="10"/>
   </w:num>
-  <w:num w:numId="6">
-    <w:abstractNumId w:val="7"/>
-  </w:num>
-  <w:num w:numId="7">
-    <w:abstractNumId w:val="5"/>
-  </w:num>
-  <w:num w:numId="8">
-    <w:abstractNumId w:val="9"/>
-  </w:num>
-  <w:num w:numId="9">
-    <w:abstractNumId w:val="8"/>
-  </w:num>
   <w:num w:numId="10">
-    <w:abstractNumId w:val="12"/>
+    <w:abstractNumId w:val="15"/>
   </w:num>
   <w:num w:numId="11">
     <w:abstractNumId w:val="4"/>
   </w:num>
   <w:num w:numId="12">
-    <w:abstractNumId w:val="13"/>
+    <w:abstractNumId w:val="16"/>
   </w:num>
   <w:num w:numId="13">
     <w:abstractNumId w:val="1"/>
   </w:num>
   <w:num w:numId="14">
-    <w:abstractNumId w:val="6"/>
+    <w:abstractNumId w:val="8"/>
+  </w:num>
+  <w:num w:numId="15">
+    <w:abstractNumId w:val="7"/>
+  </w:num>
+  <w:num w:numId="16">
+    <w:abstractNumId w:val="12"/>
+  </w:num>
+  <w:num w:numId="17">
+    <w:abstractNumId w:val="5"/>
   </w:num>
 </w:numbering>
 </file>
 
 <file path=word/styles.xml><?xml version="1.0" encoding="utf-8"?>
-<w:styles xmlns:r="http://schemas.openxmlformats.org/officeDocument/2006/relationships" xmlns:w="http://schemas.openxmlformats.org/wordprocessingml/2006/main">
+<w:styles xmlns:mc="http://schemas.openxmlformats.org/markup-compatibility/2006" xmlns:r="http://schemas.openxmlformats.org/officeDocument/2006/relationships" xmlns:w="http://schemas.openxmlformats.org/wordprocessingml/2006/main" xmlns:w14="http://schemas.microsoft.com/office/word/2010/wordml" xmlns:w15="http://schemas.microsoft.com/office/word/2012/wordml" xmlns:w16cid="http://schemas.microsoft.com/office/word/2016/wordml/cid" xmlns:w16se="http://schemas.microsoft.com/office/word/2015/wordml/symex" mc:Ignorable="w14 w15 w16se w16cid">
   <w:docDefaults>
     <w:rPrDefault>
       <w:rPr>
@@ -4534,147 +5503,383 @@
       </w:pPr>
     </w:pPrDefault>
   </w:docDefaults>
-  <w:latentStyles w:defLockedState="0" w:defUIPriority="99" w:defSemiHidden="1" w:defUnhideWhenUsed="1" w:defQFormat="0" w:count="267">
-    <w:lsdException w:name="Normal" w:semiHidden="0" w:uiPriority="0" w:unhideWhenUsed="0" w:qFormat="1"/>
-    <w:lsdException w:name="heading 1" w:semiHidden="0" w:uiPriority="0" w:unhideWhenUsed="0" w:qFormat="1"/>
-    <w:lsdException w:name="heading 2" w:uiPriority="0" w:qFormat="1"/>
-    <w:lsdException w:name="heading 3" w:uiPriority="0" w:qFormat="1"/>
-    <w:lsdException w:name="heading 4" w:uiPriority="0" w:qFormat="1"/>
-    <w:lsdException w:name="heading 5" w:uiPriority="0" w:qFormat="1"/>
-    <w:lsdException w:name="heading 6" w:uiPriority="0" w:qFormat="1"/>
-    <w:lsdException w:name="heading 7" w:uiPriority="0" w:qFormat="1"/>
-    <w:lsdException w:name="heading 8" w:uiPriority="0" w:qFormat="1"/>
-    <w:lsdException w:name="heading 9" w:uiPriority="0" w:qFormat="1"/>
-    <w:lsdException w:name="toc 1" w:uiPriority="39"/>
-    <w:lsdException w:name="toc 2" w:uiPriority="39"/>
-    <w:lsdException w:name="toc 3" w:uiPriority="39"/>
-    <w:lsdException w:name="toc 4" w:uiPriority="39"/>
-    <w:lsdException w:name="toc 5" w:uiPriority="39"/>
-    <w:lsdException w:name="toc 6" w:uiPriority="39"/>
-    <w:lsdException w:name="toc 7" w:uiPriority="39"/>
-    <w:lsdException w:name="toc 8" w:uiPriority="39"/>
-    <w:lsdException w:name="toc 9" w:uiPriority="39"/>
-    <w:lsdException w:name="header" w:uiPriority="0"/>
-    <w:lsdException w:name="footer" w:uiPriority="0"/>
-    <w:lsdException w:name="caption" w:uiPriority="35" w:qFormat="1"/>
-    <w:lsdException w:name="page number" w:uiPriority="0"/>
-    <w:lsdException w:name="Title" w:semiHidden="0" w:uiPriority="0" w:unhideWhenUsed="0" w:qFormat="1"/>
-    <w:lsdException w:name="Default Paragraph Font" w:uiPriority="1"/>
-    <w:lsdException w:name="Subtitle" w:semiHidden="0" w:uiPriority="11" w:unhideWhenUsed="0" w:qFormat="1"/>
-    <w:lsdException w:name="Strong" w:semiHidden="0" w:uiPriority="0" w:unhideWhenUsed="0" w:qFormat="1"/>
-    <w:lsdException w:name="Emphasis" w:semiHidden="0" w:uiPriority="20" w:unhideWhenUsed="0" w:qFormat="1"/>
-    <w:lsdException w:name="Table Grid" w:semiHidden="0" w:uiPriority="59" w:unhideWhenUsed="0"/>
-    <w:lsdException w:name="Placeholder Text" w:unhideWhenUsed="0"/>
-    <w:lsdException w:name="No Spacing" w:semiHidden="0" w:uiPriority="1" w:unhideWhenUsed="0" w:qFormat="1"/>
-    <w:lsdException w:name="Light Shading" w:semiHidden="0" w:uiPriority="60" w:unhideWhenUsed="0"/>
-    <w:lsdException w:name="Light List" w:semiHidden="0" w:uiPriority="61" w:unhideWhenUsed="0"/>
-    <w:lsdException w:name="Light Grid" w:semiHidden="0" w:uiPriority="62" w:unhideWhenUsed="0"/>
-    <w:lsdException w:name="Medium Shading 1" w:semiHidden="0" w:uiPriority="63" w:unhideWhenUsed="0"/>
-    <w:lsdException w:name="Medium Shading 2" w:semiHidden="0" w:uiPriority="64" w:unhideWhenUsed="0"/>
-    <w:lsdException w:name="Medium List 1" w:semiHidden="0" w:uiPriority="65" w:unhideWhenUsed="0"/>
-    <w:lsdException w:name="Medium List 2" w:semiHidden="0" w:uiPriority="66" w:unhideWhenUsed="0"/>
-    <w:lsdException w:name="Medium Grid 1" w:semiHidden="0" w:uiPriority="67" w:unhideWhenUsed="0"/>
-    <w:lsdException w:name="Medium Grid 2" w:semiHidden="0" w:uiPriority="68" w:unhideWhenUsed="0"/>
-    <w:lsdException w:name="Medium Grid 3" w:semiHidden="0" w:uiPriority="69" w:unhideWhenUsed="0"/>
-    <w:lsdException w:name="Dark List" w:semiHidden="0" w:uiPriority="70" w:unhideWhenUsed="0"/>
-    <w:lsdException w:name="Colorful Shading" w:semiHidden="0" w:uiPriority="71" w:unhideWhenUsed="0"/>
-    <w:lsdException w:name="Colorful List" w:semiHidden="0" w:uiPriority="72" w:unhideWhenUsed="0"/>
-    <w:lsdException w:name="Colorful Grid" w:semiHidden="0" w:uiPriority="73" w:unhideWhenUsed="0"/>
-    <w:lsdException w:name="Light Shading Accent 1" w:semiHidden="0" w:uiPriority="60" w:unhideWhenUsed="0"/>
-    <w:lsdException w:name="Light List Accent 1" w:semiHidden="0" w:uiPriority="61" w:unhideWhenUsed="0"/>
-    <w:lsdException w:name="Light Grid Accent 1" w:semiHidden="0" w:uiPriority="62" w:unhideWhenUsed="0"/>
-    <w:lsdException w:name="Medium Shading 1 Accent 1" w:semiHidden="0" w:uiPriority="63" w:unhideWhenUsed="0"/>
-    <w:lsdException w:name="Medium Shading 2 Accent 1" w:semiHidden="0" w:uiPriority="64" w:unhideWhenUsed="0"/>
-    <w:lsdException w:name="Medium List 1 Accent 1" w:semiHidden="0" w:uiPriority="65" w:unhideWhenUsed="0"/>
-    <w:lsdException w:name="Revision" w:unhideWhenUsed="0"/>
-    <w:lsdException w:name="List Paragraph" w:semiHidden="0" w:uiPriority="34" w:unhideWhenUsed="0" w:qFormat="1"/>
-    <w:lsdException w:name="Quote" w:semiHidden="0" w:uiPriority="29" w:unhideWhenUsed="0" w:qFormat="1"/>
-    <w:lsdException w:name="Intense Quote" w:semiHidden="0" w:uiPriority="30" w:unhideWhenUsed="0" w:qFormat="1"/>
-    <w:lsdException w:name="Medium List 2 Accent 1" w:semiHidden="0" w:uiPriority="66" w:unhideWhenUsed="0"/>
-    <w:lsdException w:name="Medium Grid 1 Accent 1" w:semiHidden="0" w:uiPriority="67" w:unhideWhenUsed="0"/>
-    <w:lsdException w:name="Medium Grid 2 Accent 1" w:semiHidden="0" w:uiPriority="68" w:unhideWhenUsed="0"/>
-    <w:lsdException w:name="Medium Grid 3 Accent 1" w:semiHidden="0" w:uiPriority="69" w:unhideWhenUsed="0"/>
-    <w:lsdException w:name="Dark List Accent 1" w:semiHidden="0" w:uiPriority="70" w:unhideWhenUsed="0"/>
-    <w:lsdException w:name="Colorful Shading Accent 1" w:semiHidden="0" w:uiPriority="71" w:unhideWhenUsed="0"/>
-    <w:lsdException w:name="Colorful List Accent 1" w:semiHidden="0" w:uiPriority="72" w:unhideWhenUsed="0"/>
-    <w:lsdException w:name="Colorful Grid Accent 1" w:semiHidden="0" w:uiPriority="73" w:unhideWhenUsed="0"/>
-    <w:lsdException w:name="Light Shading Accent 2" w:semiHidden="0" w:uiPriority="60" w:unhideWhenUsed="0"/>
-    <w:lsdException w:name="Light List Accent 2" w:semiHidden="0" w:uiPriority="61" w:unhideWhenUsed="0"/>
-    <w:lsdException w:name="Light Grid Accent 2" w:semiHidden="0" w:uiPriority="62" w:unhideWhenUsed="0"/>
-    <w:lsdException w:name="Medium Shading 1 Accent 2" w:semiHidden="0" w:uiPriority="63" w:unhideWhenUsed="0"/>
-    <w:lsdException w:name="Medium Shading 2 Accent 2" w:semiHidden="0" w:uiPriority="64" w:unhideWhenUsed="0"/>
-    <w:lsdException w:name="Medium List 1 Accent 2" w:semiHidden="0" w:uiPriority="65" w:unhideWhenUsed="0"/>
-    <w:lsdException w:name="Medium List 2 Accent 2" w:semiHidden="0" w:uiPriority="66" w:unhideWhenUsed="0"/>
-    <w:lsdException w:name="Medium Grid 1 Accent 2" w:semiHidden="0" w:uiPriority="67" w:unhideWhenUsed="0"/>
-    <w:lsdException w:name="Medium Grid 2 Accent 2" w:semiHidden="0" w:uiPriority="68" w:unhideWhenUsed="0"/>
-    <w:lsdException w:name="Medium Grid 3 Accent 2" w:semiHidden="0" w:uiPriority="69" w:unhideWhenUsed="0"/>
-    <w:lsdException w:name="Dark List Accent 2" w:semiHidden="0" w:uiPriority="70" w:unhideWhenUsed="0"/>
-    <w:lsdException w:name="Colorful Shading Accent 2" w:semiHidden="0" w:uiPriority="71" w:unhideWhenUsed="0"/>
-    <w:lsdException w:name="Colorful List Accent 2" w:semiHidden="0" w:uiPriority="72" w:unhideWhenUsed="0"/>
-    <w:lsdException w:name="Colorful Grid Accent 2" w:semiHidden="0" w:uiPriority="73" w:unhideWhenUsed="0"/>
-    <w:lsdException w:name="Light Shading Accent 3" w:semiHidden="0" w:uiPriority="60" w:unhideWhenUsed="0"/>
-    <w:lsdException w:name="Light List Accent 3" w:semiHidden="0" w:uiPriority="61" w:unhideWhenUsed="0"/>
-    <w:lsdException w:name="Light Grid Accent 3" w:semiHidden="0" w:uiPriority="62" w:unhideWhenUsed="0"/>
-    <w:lsdException w:name="Medium Shading 1 Accent 3" w:semiHidden="0" w:uiPriority="63" w:unhideWhenUsed="0"/>
-    <w:lsdException w:name="Medium Shading 2 Accent 3" w:semiHidden="0" w:uiPriority="64" w:unhideWhenUsed="0"/>
-    <w:lsdException w:name="Medium List 1 Accent 3" w:semiHidden="0" w:uiPriority="65" w:unhideWhenUsed="0"/>
-    <w:lsdException w:name="Medium List 2 Accent 3" w:semiHidden="0" w:uiPriority="66" w:unhideWhenUsed="0"/>
-    <w:lsdException w:name="Medium Grid 1 Accent 3" w:semiHidden="0" w:uiPriority="67" w:unhideWhenUsed="0"/>
-    <w:lsdException w:name="Medium Grid 2 Accent 3" w:semiHidden="0" w:uiPriority="68" w:unhideWhenUsed="0"/>
-    <w:lsdException w:name="Medium Grid 3 Accent 3" w:semiHidden="0" w:uiPriority="69" w:unhideWhenUsed="0"/>
-    <w:lsdException w:name="Dark List Accent 3" w:semiHidden="0" w:uiPriority="70" w:unhideWhenUsed="0"/>
-    <w:lsdException w:name="Colorful Shading Accent 3" w:semiHidden="0" w:uiPriority="71" w:unhideWhenUsed="0"/>
-    <w:lsdException w:name="Colorful List Accent 3" w:semiHidden="0" w:uiPriority="72" w:unhideWhenUsed="0"/>
-    <w:lsdException w:name="Colorful Grid Accent 3" w:semiHidden="0" w:uiPriority="73" w:unhideWhenUsed="0"/>
-    <w:lsdException w:name="Light Shading Accent 4" w:semiHidden="0" w:uiPriority="60" w:unhideWhenUsed="0"/>
-    <w:lsdException w:name="Light List Accent 4" w:semiHidden="0" w:uiPriority="61" w:unhideWhenUsed="0"/>
-    <w:lsdException w:name="Light Grid Accent 4" w:semiHidden="0" w:uiPriority="62" w:unhideWhenUsed="0"/>
-    <w:lsdException w:name="Medium Shading 1 Accent 4" w:semiHidden="0" w:uiPriority="63" w:unhideWhenUsed="0"/>
-    <w:lsdException w:name="Medium Shading 2 Accent 4" w:semiHidden="0" w:uiPriority="64" w:unhideWhenUsed="0"/>
-    <w:lsdException w:name="Medium List 1 Accent 4" w:semiHidden="0" w:uiPriority="65" w:unhideWhenUsed="0"/>
-    <w:lsdException w:name="Medium List 2 Accent 4" w:semiHidden="0" w:uiPriority="66" w:unhideWhenUsed="0"/>
-    <w:lsdException w:name="Medium Grid 1 Accent 4" w:semiHidden="0" w:uiPriority="67" w:unhideWhenUsed="0"/>
-    <w:lsdException w:name="Medium Grid 2 Accent 4" w:semiHidden="0" w:uiPriority="68" w:unhideWhenUsed="0"/>
-    <w:lsdException w:name="Medium Grid 3 Accent 4" w:semiHidden="0" w:uiPriority="69" w:unhideWhenUsed="0"/>
-    <w:lsdException w:name="Dark List Accent 4" w:semiHidden="0" w:uiPriority="70" w:unhideWhenUsed="0"/>
-    <w:lsdException w:name="Colorful Shading Accent 4" w:semiHidden="0" w:uiPriority="71" w:unhideWhenUsed="0"/>
-    <w:lsdException w:name="Colorful List Accent 4" w:semiHidden="0" w:uiPriority="72" w:unhideWhenUsed="0"/>
-    <w:lsdException w:name="Colorful Grid Accent 4" w:semiHidden="0" w:uiPriority="73" w:unhideWhenUsed="0"/>
-    <w:lsdException w:name="Light Shading Accent 5" w:semiHidden="0" w:uiPriority="60" w:unhideWhenUsed="0"/>
-    <w:lsdException w:name="Light List Accent 5" w:semiHidden="0" w:uiPriority="61" w:unhideWhenUsed="0"/>
-    <w:lsdException w:name="Light Grid Accent 5" w:semiHidden="0" w:uiPriority="62" w:unhideWhenUsed="0"/>
-    <w:lsdException w:name="Medium Shading 1 Accent 5" w:semiHidden="0" w:uiPriority="63" w:unhideWhenUsed="0"/>
-    <w:lsdException w:name="Medium Shading 2 Accent 5" w:semiHidden="0" w:uiPriority="64" w:unhideWhenUsed="0"/>
-    <w:lsdException w:name="Medium List 1 Accent 5" w:semiHidden="0" w:uiPriority="65" w:unhideWhenUsed="0"/>
-    <w:lsdException w:name="Medium List 2 Accent 5" w:semiHidden="0" w:uiPriority="66" w:unhideWhenUsed="0"/>
-    <w:lsdException w:name="Medium Grid 1 Accent 5" w:semiHidden="0" w:uiPriority="67" w:unhideWhenUsed="0"/>
-    <w:lsdException w:name="Medium Grid 2 Accent 5" w:semiHidden="0" w:uiPriority="68" w:unhideWhenUsed="0"/>
-    <w:lsdException w:name="Medium Grid 3 Accent 5" w:semiHidden="0" w:uiPriority="69" w:unhideWhenUsed="0"/>
-    <w:lsdException w:name="Dark List Accent 5" w:semiHidden="0" w:uiPriority="70" w:unhideWhenUsed="0"/>
-    <w:lsdException w:name="Colorful Shading Accent 5" w:semiHidden="0" w:uiPriority="71" w:unhideWhenUsed="0"/>
-    <w:lsdException w:name="Colorful List Accent 5" w:semiHidden="0" w:uiPriority="72" w:unhideWhenUsed="0"/>
-    <w:lsdException w:name="Colorful Grid Accent 5" w:semiHidden="0" w:uiPriority="73" w:unhideWhenUsed="0"/>
-    <w:lsdException w:name="Light Shading Accent 6" w:semiHidden="0" w:uiPriority="60" w:unhideWhenUsed="0"/>
-    <w:lsdException w:name="Light List Accent 6" w:semiHidden="0" w:uiPriority="61" w:unhideWhenUsed="0"/>
-    <w:lsdException w:name="Light Grid Accent 6" w:semiHidden="0" w:uiPriority="62" w:unhideWhenUsed="0"/>
-    <w:lsdException w:name="Medium Shading 1 Accent 6" w:semiHidden="0" w:uiPriority="63" w:unhideWhenUsed="0"/>
-    <w:lsdException w:name="Medium Shading 2 Accent 6" w:semiHidden="0" w:uiPriority="64" w:unhideWhenUsed="0"/>
-    <w:lsdException w:name="Medium List 1 Accent 6" w:semiHidden="0" w:uiPriority="65" w:unhideWhenUsed="0"/>
-    <w:lsdException w:name="Medium List 2 Accent 6" w:semiHidden="0" w:uiPriority="66" w:unhideWhenUsed="0"/>
-    <w:lsdException w:name="Medium Grid 1 Accent 6" w:semiHidden="0" w:uiPriority="67" w:unhideWhenUsed="0"/>
-    <w:lsdException w:name="Medium Grid 2 Accent 6" w:semiHidden="0" w:uiPriority="68" w:unhideWhenUsed="0"/>
-    <w:lsdException w:name="Medium Grid 3 Accent 6" w:semiHidden="0" w:uiPriority="69" w:unhideWhenUsed="0"/>
-    <w:lsdException w:name="Dark List Accent 6" w:semiHidden="0" w:uiPriority="70" w:unhideWhenUsed="0"/>
-    <w:lsdException w:name="Colorful Shading Accent 6" w:semiHidden="0" w:uiPriority="71" w:unhideWhenUsed="0"/>
-    <w:lsdException w:name="Colorful List Accent 6" w:semiHidden="0" w:uiPriority="72" w:unhideWhenUsed="0"/>
-    <w:lsdException w:name="Colorful Grid Accent 6" w:semiHidden="0" w:uiPriority="73" w:unhideWhenUsed="0"/>
-    <w:lsdException w:name="Subtle Emphasis" w:semiHidden="0" w:uiPriority="19" w:unhideWhenUsed="0" w:qFormat="1"/>
-    <w:lsdException w:name="Intense Emphasis" w:semiHidden="0" w:uiPriority="21" w:unhideWhenUsed="0" w:qFormat="1"/>
-    <w:lsdException w:name="Subtle Reference" w:semiHidden="0" w:uiPriority="31" w:unhideWhenUsed="0" w:qFormat="1"/>
-    <w:lsdException w:name="Intense Reference" w:semiHidden="0" w:uiPriority="32" w:unhideWhenUsed="0" w:qFormat="1"/>
-    <w:lsdException w:name="Book Title" w:semiHidden="0" w:uiPriority="33" w:unhideWhenUsed="0" w:qFormat="1"/>
-    <w:lsdException w:name="Bibliography" w:uiPriority="37"/>
-    <w:lsdException w:name="TOC Heading" w:uiPriority="39" w:qFormat="1"/>
+  <w:latentStyles w:defLockedState="0" w:defUIPriority="99" w:defSemiHidden="0" w:defUnhideWhenUsed="0" w:defQFormat="0" w:count="376">
+    <w:lsdException w:name="Normal" w:uiPriority="0" w:qFormat="1"/>
+    <w:lsdException w:name="heading 1" w:uiPriority="0" w:qFormat="1"/>
+    <w:lsdException w:name="heading 2" w:semiHidden="1" w:uiPriority="0" w:unhideWhenUsed="1" w:qFormat="1"/>
+    <w:lsdException w:name="heading 3" w:semiHidden="1" w:uiPriority="0" w:unhideWhenUsed="1" w:qFormat="1"/>
+    <w:lsdException w:name="heading 4" w:semiHidden="1" w:uiPriority="0" w:unhideWhenUsed="1" w:qFormat="1"/>
+    <w:lsdException w:name="heading 5" w:semiHidden="1" w:uiPriority="0" w:unhideWhenUsed="1" w:qFormat="1"/>
+    <w:lsdException w:name="heading 6" w:semiHidden="1" w:uiPriority="0" w:unhideWhenUsed="1" w:qFormat="1"/>
+    <w:lsdException w:name="heading 7" w:semiHidden="1" w:uiPriority="0" w:unhideWhenUsed="1" w:qFormat="1"/>
+    <w:lsdException w:name="heading 8" w:semiHidden="1" w:uiPriority="0" w:unhideWhenUsed="1" w:qFormat="1"/>
+    <w:lsdException w:name="heading 9" w:semiHidden="1" w:uiPriority="0" w:unhideWhenUsed="1" w:qFormat="1"/>
+    <w:lsdException w:name="index 1" w:semiHidden="1" w:unhideWhenUsed="1"/>
+    <w:lsdException w:name="index 2" w:semiHidden="1" w:unhideWhenUsed="1"/>
+    <w:lsdException w:name="index 3" w:semiHidden="1" w:unhideWhenUsed="1"/>
+    <w:lsdException w:name="index 4" w:semiHidden="1" w:unhideWhenUsed="1"/>
+    <w:lsdException w:name="index 5" w:semiHidden="1" w:unhideWhenUsed="1"/>
+    <w:lsdException w:name="index 6" w:semiHidden="1" w:unhideWhenUsed="1"/>
+    <w:lsdException w:name="index 7" w:semiHidden="1" w:unhideWhenUsed="1"/>
+    <w:lsdException w:name="index 8" w:semiHidden="1" w:unhideWhenUsed="1"/>
+    <w:lsdException w:name="index 9" w:semiHidden="1" w:unhideWhenUsed="1"/>
+    <w:lsdException w:name="toc 1" w:semiHidden="1" w:uiPriority="39" w:unhideWhenUsed="1"/>
+    <w:lsdException w:name="toc 2" w:semiHidden="1" w:uiPriority="39" w:unhideWhenUsed="1"/>
+    <w:lsdException w:name="toc 3" w:semiHidden="1" w:uiPriority="39" w:unhideWhenUsed="1"/>
+    <w:lsdException w:name="toc 4" w:semiHidden="1" w:uiPriority="39" w:unhideWhenUsed="1"/>
+    <w:lsdException w:name="toc 5" w:semiHidden="1" w:uiPriority="39" w:unhideWhenUsed="1"/>
+    <w:lsdException w:name="toc 6" w:semiHidden="1" w:uiPriority="39" w:unhideWhenUsed="1"/>
+    <w:lsdException w:name="toc 7" w:semiHidden="1" w:uiPriority="39" w:unhideWhenUsed="1"/>
+    <w:lsdException w:name="toc 8" w:semiHidden="1" w:uiPriority="39" w:unhideWhenUsed="1"/>
+    <w:lsdException w:name="toc 9" w:semiHidden="1" w:uiPriority="39" w:unhideWhenUsed="1"/>
+    <w:lsdException w:name="Normal Indent" w:semiHidden="1" w:unhideWhenUsed="1"/>
+    <w:lsdException w:name="footnote text" w:semiHidden="1" w:unhideWhenUsed="1"/>
+    <w:lsdException w:name="annotation text" w:semiHidden="1" w:unhideWhenUsed="1"/>
+    <w:lsdException w:name="header" w:semiHidden="1" w:uiPriority="0" w:unhideWhenUsed="1"/>
+    <w:lsdException w:name="footer" w:semiHidden="1" w:uiPriority="0" w:unhideWhenUsed="1"/>
+    <w:lsdException w:name="index heading" w:semiHidden="1" w:unhideWhenUsed="1"/>
+    <w:lsdException w:name="caption" w:semiHidden="1" w:uiPriority="35" w:unhideWhenUsed="1" w:qFormat="1"/>
+    <w:lsdException w:name="table of figures" w:semiHidden="1" w:unhideWhenUsed="1"/>
+    <w:lsdException w:name="envelope address" w:semiHidden="1" w:unhideWhenUsed="1"/>
+    <w:lsdException w:name="envelope return" w:semiHidden="1" w:unhideWhenUsed="1"/>
+    <w:lsdException w:name="footnote reference" w:semiHidden="1" w:unhideWhenUsed="1"/>
+    <w:lsdException w:name="annotation reference" w:semiHidden="1" w:unhideWhenUsed="1"/>
+    <w:lsdException w:name="line number" w:semiHidden="1" w:unhideWhenUsed="1"/>
+    <w:lsdException w:name="page number" w:semiHidden="1" w:uiPriority="0" w:unhideWhenUsed="1"/>
+    <w:lsdException w:name="endnote reference" w:semiHidden="1" w:unhideWhenUsed="1"/>
+    <w:lsdException w:name="endnote text" w:semiHidden="1" w:unhideWhenUsed="1"/>
+    <w:lsdException w:name="table of authorities" w:semiHidden="1" w:unhideWhenUsed="1"/>
+    <w:lsdException w:name="macro" w:semiHidden="1" w:unhideWhenUsed="1"/>
+    <w:lsdException w:name="toa heading" w:semiHidden="1" w:unhideWhenUsed="1"/>
+    <w:lsdException w:name="List" w:semiHidden="1" w:unhideWhenUsed="1"/>
+    <w:lsdException w:name="List Bullet" w:semiHidden="1" w:unhideWhenUsed="1"/>
+    <w:lsdException w:name="List Number" w:semiHidden="1" w:unhideWhenUsed="1"/>
+    <w:lsdException w:name="List 2" w:semiHidden="1" w:unhideWhenUsed="1"/>
+    <w:lsdException w:name="List 3" w:semiHidden="1" w:unhideWhenUsed="1"/>
+    <w:lsdException w:name="List 4" w:semiHidden="1" w:unhideWhenUsed="1"/>
+    <w:lsdException w:name="List 5" w:semiHidden="1" w:unhideWhenUsed="1"/>
+    <w:lsdException w:name="List Bullet 2" w:semiHidden="1" w:unhideWhenUsed="1"/>
+    <w:lsdException w:name="List Bullet 3" w:semiHidden="1" w:unhideWhenUsed="1"/>
+    <w:lsdException w:name="List Bullet 4" w:semiHidden="1" w:unhideWhenUsed="1"/>
+    <w:lsdException w:name="List Bullet 5" w:semiHidden="1" w:unhideWhenUsed="1"/>
+    <w:lsdException w:name="List Number 2" w:semiHidden="1" w:unhideWhenUsed="1"/>
+    <w:lsdException w:name="List Number 3" w:semiHidden="1" w:unhideWhenUsed="1"/>
+    <w:lsdException w:name="List Number 4" w:semiHidden="1" w:unhideWhenUsed="1"/>
+    <w:lsdException w:name="List Number 5" w:semiHidden="1" w:unhideWhenUsed="1"/>
+    <w:lsdException w:name="Title" w:uiPriority="0" w:qFormat="1"/>
+    <w:lsdException w:name="Closing" w:semiHidden="1" w:unhideWhenUsed="1"/>
+    <w:lsdException w:name="Signature" w:semiHidden="1" w:unhideWhenUsed="1"/>
+    <w:lsdException w:name="Default Paragraph Font" w:semiHidden="1" w:uiPriority="1" w:unhideWhenUsed="1"/>
+    <w:lsdException w:name="Body Text" w:semiHidden="1" w:unhideWhenUsed="1"/>
+    <w:lsdException w:name="Body Text Indent" w:semiHidden="1" w:unhideWhenUsed="1"/>
+    <w:lsdException w:name="List Continue" w:semiHidden="1" w:unhideWhenUsed="1"/>
+    <w:lsdException w:name="List Continue 2" w:semiHidden="1" w:unhideWhenUsed="1"/>
+    <w:lsdException w:name="List Continue 3" w:semiHidden="1" w:unhideWhenUsed="1"/>
+    <w:lsdException w:name="List Continue 4" w:semiHidden="1" w:unhideWhenUsed="1"/>
+    <w:lsdException w:name="List Continue 5" w:semiHidden="1" w:unhideWhenUsed="1"/>
+    <w:lsdException w:name="Message Header" w:semiHidden="1" w:unhideWhenUsed="1"/>
+    <w:lsdException w:name="Subtitle" w:uiPriority="11" w:qFormat="1"/>
+    <w:lsdException w:name="Salutation" w:semiHidden="1" w:unhideWhenUsed="1"/>
+    <w:lsdException w:name="Date" w:semiHidden="1" w:unhideWhenUsed="1"/>
+    <w:lsdException w:name="Body Text First Indent" w:semiHidden="1" w:unhideWhenUsed="1"/>
+    <w:lsdException w:name="Body Text First Indent 2" w:semiHidden="1" w:unhideWhenUsed="1"/>
+    <w:lsdException w:name="Note Heading" w:semiHidden="1" w:unhideWhenUsed="1"/>
+    <w:lsdException w:name="Body Text 2" w:semiHidden="1" w:unhideWhenUsed="1"/>
+    <w:lsdException w:name="Body Text 3" w:semiHidden="1" w:unhideWhenUsed="1"/>
+    <w:lsdException w:name="Body Text Indent 2" w:semiHidden="1" w:unhideWhenUsed="1"/>
+    <w:lsdException w:name="Body Text Indent 3" w:semiHidden="1" w:unhideWhenUsed="1"/>
+    <w:lsdException w:name="Block Text" w:semiHidden="1" w:unhideWhenUsed="1"/>
+    <w:lsdException w:name="Hyperlink" w:semiHidden="1" w:unhideWhenUsed="1"/>
+    <w:lsdException w:name="FollowedHyperlink" w:semiHidden="1" w:unhideWhenUsed="1"/>
+    <w:lsdException w:name="Strong" w:uiPriority="22" w:qFormat="1"/>
+    <w:lsdException w:name="Emphasis" w:uiPriority="20" w:qFormat="1"/>
+    <w:lsdException w:name="Document Map" w:semiHidden="1" w:unhideWhenUsed="1"/>
+    <w:lsdException w:name="Plain Text" w:semiHidden="1" w:unhideWhenUsed="1"/>
+    <w:lsdException w:name="E-mail Signature" w:semiHidden="1" w:unhideWhenUsed="1"/>
+    <w:lsdException w:name="HTML Top of Form" w:semiHidden="1" w:unhideWhenUsed="1"/>
+    <w:lsdException w:name="HTML Bottom of Form" w:semiHidden="1" w:unhideWhenUsed="1"/>
+    <w:lsdException w:name="Normal (Web)" w:semiHidden="1" w:unhideWhenUsed="1"/>
+    <w:lsdException w:name="HTML Acronym" w:semiHidden="1" w:unhideWhenUsed="1"/>
+    <w:lsdException w:name="HTML Address" w:semiHidden="1" w:unhideWhenUsed="1"/>
+    <w:lsdException w:name="HTML Cite" w:semiHidden="1" w:unhideWhenUsed="1"/>
+    <w:lsdException w:name="HTML Code" w:semiHidden="1" w:unhideWhenUsed="1"/>
+    <w:lsdException w:name="HTML Definition" w:semiHidden="1" w:unhideWhenUsed="1"/>
+    <w:lsdException w:name="HTML Keyboard" w:semiHidden="1" w:unhideWhenUsed="1"/>
+    <w:lsdException w:name="HTML Preformatted" w:semiHidden="1" w:unhideWhenUsed="1"/>
+    <w:lsdException w:name="HTML Sample" w:semiHidden="1" w:unhideWhenUsed="1"/>
+    <w:lsdException w:name="HTML Typewriter" w:semiHidden="1" w:unhideWhenUsed="1"/>
+    <w:lsdException w:name="HTML Variable" w:semiHidden="1" w:unhideWhenUsed="1"/>
+    <w:lsdException w:name="Normal Table" w:semiHidden="1" w:unhideWhenUsed="1"/>
+    <w:lsdException w:name="annotation subject" w:semiHidden="1" w:unhideWhenUsed="1"/>
+    <w:lsdException w:name="No List" w:semiHidden="1" w:unhideWhenUsed="1"/>
+    <w:lsdException w:name="Outline List 1" w:semiHidden="1" w:unhideWhenUsed="1"/>
+    <w:lsdException w:name="Outline List 2" w:semiHidden="1" w:unhideWhenUsed="1"/>
+    <w:lsdException w:name="Outline List 3" w:semiHidden="1" w:unhideWhenUsed="1"/>
+    <w:lsdException w:name="Table Simple 1" w:semiHidden="1" w:unhideWhenUsed="1"/>
+    <w:lsdException w:name="Table Simple 2" w:semiHidden="1" w:unhideWhenUsed="1"/>
+    <w:lsdException w:name="Table Simple 3" w:semiHidden="1" w:unhideWhenUsed="1"/>
+    <w:lsdException w:name="Table Classic 1" w:semiHidden="1" w:unhideWhenUsed="1"/>
+    <w:lsdException w:name="Table Classic 2" w:semiHidden="1" w:unhideWhenUsed="1"/>
+    <w:lsdException w:name="Table Classic 3" w:semiHidden="1" w:unhideWhenUsed="1"/>
+    <w:lsdException w:name="Table Classic 4" w:semiHidden="1" w:unhideWhenUsed="1"/>
+    <w:lsdException w:name="Table Colorful 1" w:semiHidden="1" w:unhideWhenUsed="1"/>
+    <w:lsdException w:name="Table Colorful 2" w:semiHidden="1" w:unhideWhenUsed="1"/>
+    <w:lsdException w:name="Table Colorful 3" w:semiHidden="1" w:unhideWhenUsed="1"/>
+    <w:lsdException w:name="Table Columns 1" w:semiHidden="1" w:unhideWhenUsed="1"/>
+    <w:lsdException w:name="Table Columns 2" w:semiHidden="1" w:unhideWhenUsed="1"/>
+    <w:lsdException w:name="Table Columns 3" w:semiHidden="1" w:unhideWhenUsed="1"/>
+    <w:lsdException w:name="Table Columns 4" w:semiHidden="1" w:unhideWhenUsed="1"/>
+    <w:lsdException w:name="Table Columns 5" w:semiHidden="1" w:unhideWhenUsed="1"/>
+    <w:lsdException w:name="Table Grid 1" w:semiHidden="1" w:unhideWhenUsed="1"/>
+    <w:lsdException w:name="Table Grid 2" w:semiHidden="1" w:unhideWhenUsed="1"/>
+    <w:lsdException w:name="Table Grid 3" w:semiHidden="1" w:unhideWhenUsed="1"/>
+    <w:lsdException w:name="Table Grid 4" w:semiHidden="1" w:unhideWhenUsed="1"/>
+    <w:lsdException w:name="Table Grid 5" w:semiHidden="1" w:unhideWhenUsed="1"/>
+    <w:lsdException w:name="Table Grid 6" w:semiHidden="1" w:unhideWhenUsed="1"/>
+    <w:lsdException w:name="Table Grid 7" w:semiHidden="1" w:unhideWhenUsed="1"/>
+    <w:lsdException w:name="Table Grid 8" w:semiHidden="1" w:unhideWhenUsed="1"/>
+    <w:lsdException w:name="Table List 1" w:semiHidden="1" w:unhideWhenUsed="1"/>
+    <w:lsdException w:name="Table List 2" w:semiHidden="1" w:unhideWhenUsed="1"/>
+    <w:lsdException w:name="Table List 3" w:semiHidden="1" w:unhideWhenUsed="1"/>
+    <w:lsdException w:name="Table List 4" w:semiHidden="1" w:unhideWhenUsed="1"/>
+    <w:lsdException w:name="Table List 5" w:semiHidden="1" w:unhideWhenUsed="1"/>
+    <w:lsdException w:name="Table List 6" w:semiHidden="1" w:unhideWhenUsed="1"/>
+    <w:lsdException w:name="Table List 7" w:semiHidden="1" w:unhideWhenUsed="1"/>
+    <w:lsdException w:name="Table List 8" w:semiHidden="1" w:unhideWhenUsed="1"/>
+    <w:lsdException w:name="Table 3D effects 1" w:semiHidden="1" w:unhideWhenUsed="1"/>
+    <w:lsdException w:name="Table 3D effects 2" w:semiHidden="1" w:unhideWhenUsed="1"/>
+    <w:lsdException w:name="Table 3D effects 3" w:semiHidden="1" w:unhideWhenUsed="1"/>
+    <w:lsdException w:name="Table Contemporary" w:semiHidden="1" w:unhideWhenUsed="1"/>
+    <w:lsdException w:name="Table Elegant" w:semiHidden="1" w:unhideWhenUsed="1"/>
+    <w:lsdException w:name="Table Professional" w:semiHidden="1" w:unhideWhenUsed="1"/>
+    <w:lsdException w:name="Table Subtle 1" w:semiHidden="1" w:unhideWhenUsed="1"/>
+    <w:lsdException w:name="Table Subtle 2" w:semiHidden="1" w:unhideWhenUsed="1"/>
+    <w:lsdException w:name="Table Web 1" w:semiHidden="1" w:unhideWhenUsed="1"/>
+    <w:lsdException w:name="Table Web 2" w:semiHidden="1" w:unhideWhenUsed="1"/>
+    <w:lsdException w:name="Table Web 3" w:semiHidden="1" w:unhideWhenUsed="1"/>
+    <w:lsdException w:name="Balloon Text" w:semiHidden="1" w:unhideWhenUsed="1"/>
+    <w:lsdException w:name="Table Grid" w:semiHidden="1" w:uiPriority="59" w:unhideWhenUsed="1"/>
+    <w:lsdException w:name="Table Theme" w:semiHidden="1" w:unhideWhenUsed="1"/>
+    <w:lsdException w:name="Placeholder Text" w:semiHidden="1"/>
+    <w:lsdException w:name="No Spacing" w:uiPriority="1" w:qFormat="1"/>
+    <w:lsdException w:name="Light Shading" w:uiPriority="60"/>
+    <w:lsdException w:name="Light List" w:uiPriority="61"/>
+    <w:lsdException w:name="Light Grid" w:uiPriority="62"/>
+    <w:lsdException w:name="Medium Shading 1" w:uiPriority="63"/>
+    <w:lsdException w:name="Medium Shading 2" w:uiPriority="64"/>
+    <w:lsdException w:name="Medium List 1" w:uiPriority="65"/>
+    <w:lsdException w:name="Medium List 2" w:uiPriority="66"/>
+    <w:lsdException w:name="Medium Grid 1" w:uiPriority="67"/>
+    <w:lsdException w:name="Medium Grid 2" w:uiPriority="68"/>
+    <w:lsdException w:name="Medium Grid 3" w:uiPriority="69"/>
+    <w:lsdException w:name="Dark List" w:uiPriority="70"/>
+    <w:lsdException w:name="Colorful Shading" w:uiPriority="71"/>
+    <w:lsdException w:name="Colorful List" w:uiPriority="72"/>
+    <w:lsdException w:name="Colorful Grid" w:uiPriority="73"/>
+    <w:lsdException w:name="Light Shading Accent 1" w:uiPriority="60"/>
+    <w:lsdException w:name="Light List Accent 1" w:uiPriority="61"/>
+    <w:lsdException w:name="Light Grid Accent 1" w:uiPriority="62"/>
+    <w:lsdException w:name="Medium Shading 1 Accent 1" w:uiPriority="63"/>
+    <w:lsdException w:name="Medium Shading 2 Accent 1" w:uiPriority="64"/>
+    <w:lsdException w:name="Medium List 1 Accent 1" w:uiPriority="65"/>
+    <w:lsdException w:name="Revision" w:semiHidden="1"/>
+    <w:lsdException w:name="List Paragraph" w:uiPriority="34" w:qFormat="1"/>
+    <w:lsdException w:name="Quote" w:uiPriority="29" w:qFormat="1"/>
+    <w:lsdException w:name="Intense Quote" w:uiPriority="30" w:qFormat="1"/>
+    <w:lsdException w:name="Medium List 2 Accent 1" w:uiPriority="66"/>
+    <w:lsdException w:name="Medium Grid 1 Accent 1" w:uiPriority="67"/>
+    <w:lsdException w:name="Medium Grid 2 Accent 1" w:uiPriority="68"/>
+    <w:lsdException w:name="Medium Grid 3 Accent 1" w:uiPriority="69"/>
+    <w:lsdException w:name="Dark List Accent 1" w:uiPriority="70"/>
+    <w:lsdException w:name="Colorful Shading Accent 1" w:uiPriority="71"/>
+    <w:lsdException w:name="Colorful List Accent 1" w:uiPriority="72"/>
+    <w:lsdException w:name="Colorful Grid Accent 1" w:uiPriority="73"/>
+    <w:lsdException w:name="Light Shading Accent 2" w:uiPriority="60"/>
+    <w:lsdException w:name="Light List Accent 2" w:uiPriority="61"/>
+    <w:lsdException w:name="Light Grid Accent 2" w:uiPriority="62"/>
+    <w:lsdException w:name="Medium Shading 1 Accent 2" w:uiPriority="63"/>
+    <w:lsdException w:name="Medium Shading 2 Accent 2" w:uiPriority="64"/>
+    <w:lsdException w:name="Medium List 1 Accent 2" w:uiPriority="65"/>
+    <w:lsdException w:name="Medium List 2 Accent 2" w:uiPriority="66"/>
+    <w:lsdException w:name="Medium Grid 1 Accent 2" w:uiPriority="67"/>
+    <w:lsdException w:name="Medium Grid 2 Accent 2" w:uiPriority="68"/>
+    <w:lsdException w:name="Medium Grid 3 Accent 2" w:uiPriority="69"/>
+    <w:lsdException w:name="Dark List Accent 2" w:uiPriority="70"/>
+    <w:lsdException w:name="Colorful Shading Accent 2" w:uiPriority="71"/>
+    <w:lsdException w:name="Colorful List Accent 2" w:uiPriority="72"/>
+    <w:lsdException w:name="Colorful Grid Accent 2" w:uiPriority="73"/>
+    <w:lsdException w:name="Light Shading Accent 3" w:uiPriority="60"/>
+    <w:lsdException w:name="Light List Accent 3" w:uiPriority="61"/>
+    <w:lsdException w:name="Light Grid Accent 3" w:uiPriority="62"/>
+    <w:lsdException w:name="Medium Shading 1 Accent 3" w:uiPriority="63"/>
+    <w:lsdException w:name="Medium Shading 2 Accent 3" w:uiPriority="64"/>
+    <w:lsdException w:name="Medium List 1 Accent 3" w:uiPriority="65"/>
+    <w:lsdException w:name="Medium List 2 Accent 3" w:uiPriority="66"/>
+    <w:lsdException w:name="Medium Grid 1 Accent 3" w:uiPriority="67"/>
+    <w:lsdException w:name="Medium Grid 2 Accent 3" w:uiPriority="68"/>
+    <w:lsdException w:name="Medium Grid 3 Accent 3" w:uiPriority="69"/>
+    <w:lsdException w:name="Dark List Accent 3" w:uiPriority="70"/>
+    <w:lsdException w:name="Colorful Shading Accent 3" w:uiPriority="71"/>
+    <w:lsdException w:name="Colorful List Accent 3" w:uiPriority="72"/>
+    <w:lsdException w:name="Colorful Grid Accent 3" w:uiPriority="73"/>
+    <w:lsdException w:name="Light Shading Accent 4" w:uiPriority="60"/>
+    <w:lsdException w:name="Light List Accent 4" w:uiPriority="61"/>
+    <w:lsdException w:name="Light Grid Accent 4" w:uiPriority="62"/>
+    <w:lsdException w:name="Medium Shading 1 Accent 4" w:uiPriority="63"/>
+    <w:lsdException w:name="Medium Shading 2 Accent 4" w:uiPriority="64"/>
+    <w:lsdException w:name="Medium List 1 Accent 4" w:uiPriority="65"/>
+    <w:lsdException w:name="Medium List 2 Accent 4" w:uiPriority="66"/>
+    <w:lsdException w:name="Medium Grid 1 Accent 4" w:uiPriority="67"/>
+    <w:lsdException w:name="Medium Grid 2 Accent 4" w:uiPriority="68"/>
+    <w:lsdException w:name="Medium Grid 3 Accent 4" w:uiPriority="69"/>
+    <w:lsdException w:name="Dark List Accent 4" w:uiPriority="70"/>
+    <w:lsdException w:name="Colorful Shading Accent 4" w:uiPriority="71"/>
+    <w:lsdException w:name="Colorful List Accent 4" w:uiPriority="72"/>
+    <w:lsdException w:name="Colorful Grid Accent 4" w:uiPriority="73"/>
+    <w:lsdException w:name="Light Shading Accent 5" w:uiPriority="60"/>
+    <w:lsdException w:name="Light List Accent 5" w:uiPriority="61"/>
+    <w:lsdException w:name="Light Grid Accent 5" w:uiPriority="62"/>
+    <w:lsdException w:name="Medium Shading 1 Accent 5" w:uiPriority="63"/>
+    <w:lsdException w:name="Medium Shading 2 Accent 5" w:uiPriority="64"/>
+    <w:lsdException w:name="Medium List 1 Accent 5" w:uiPriority="65"/>
+    <w:lsdException w:name="Medium List 2 Accent 5" w:uiPriority="66"/>
+    <w:lsdException w:name="Medium Grid 1 Accent 5" w:uiPriority="67"/>
+    <w:lsdException w:name="Medium Grid 2 Accent 5" w:uiPriority="68"/>
+    <w:lsdException w:name="Medium Grid 3 Accent 5" w:uiPriority="69"/>
+    <w:lsdException w:name="Dark List Accent 5" w:uiPriority="70"/>
+    <w:lsdException w:name="Colorful Shading Accent 5" w:uiPriority="71"/>
+    <w:lsdException w:name="Colorful List Accent 5" w:uiPriority="72"/>
+    <w:lsdException w:name="Colorful Grid Accent 5" w:uiPriority="73"/>
+    <w:lsdException w:name="Light Shading Accent 6" w:uiPriority="60"/>
+    <w:lsdException w:name="Light List Accent 6" w:uiPriority="61"/>
+    <w:lsdException w:name="Light Grid Accent 6" w:uiPriority="62"/>
+    <w:lsdException w:name="Medium Shading 1 Accent 6" w:uiPriority="63"/>
+    <w:lsdException w:name="Medium Shading 2 Accent 6" w:uiPriority="64"/>
+    <w:lsdException w:name="Medium List 1 Accent 6" w:uiPriority="65"/>
+    <w:lsdException w:name="Medium List 2 Accent 6" w:uiPriority="66"/>
+    <w:lsdException w:name="Medium Grid 1 Accent 6" w:uiPriority="67"/>
+    <w:lsdException w:name="Medium Grid 2 Accent 6" w:uiPriority="68"/>
+    <w:lsdException w:name="Medium Grid 3 Accent 6" w:uiPriority="69"/>
+    <w:lsdException w:name="Dark List Accent 6" w:uiPriority="70"/>
+    <w:lsdException w:name="Colorful Shading Accent 6" w:uiPriority="71"/>
+    <w:lsdException w:name="Colorful List Accent 6" w:uiPriority="72"/>
+    <w:lsdException w:name="Colorful Grid Accent 6" w:uiPriority="73"/>
+    <w:lsdException w:name="Subtle Emphasis" w:uiPriority="19" w:qFormat="1"/>
+    <w:lsdException w:name="Intense Emphasis" w:uiPriority="21" w:qFormat="1"/>
+    <w:lsdException w:name="Subtle Reference" w:uiPriority="31" w:qFormat="1"/>
+    <w:lsdException w:name="Intense Reference" w:uiPriority="32" w:qFormat="1"/>
+    <w:lsdException w:name="Book Title" w:uiPriority="33" w:qFormat="1"/>
+    <w:lsdException w:name="Bibliography" w:semiHidden="1" w:uiPriority="37" w:unhideWhenUsed="1"/>
+    <w:lsdException w:name="TOC Heading" w:semiHidden="1" w:uiPriority="39" w:unhideWhenUsed="1" w:qFormat="1"/>
+    <w:lsdException w:name="Plain Table 1" w:uiPriority="41"/>
+    <w:lsdException w:name="Plain Table 2" w:uiPriority="42"/>
+    <w:lsdException w:name="Plain Table 3" w:uiPriority="43"/>
+    <w:lsdException w:name="Plain Table 4" w:uiPriority="44"/>
+    <w:lsdException w:name="Plain Table 5" w:uiPriority="45"/>
+    <w:lsdException w:name="Grid Table Light" w:uiPriority="40"/>
+    <w:lsdException w:name="Grid Table 1 Light" w:uiPriority="46"/>
+    <w:lsdException w:name="Grid Table 2" w:uiPriority="47"/>
+    <w:lsdException w:name="Grid Table 3" w:uiPriority="48"/>
+    <w:lsdException w:name="Grid Table 4" w:uiPriority="49"/>
+    <w:lsdException w:name="Grid Table 5 Dark" w:uiPriority="50"/>
+    <w:lsdException w:name="Grid Table 6 Colorful" w:uiPriority="51"/>
+    <w:lsdException w:name="Grid Table 7 Colorful" w:uiPriority="52"/>
+    <w:lsdException w:name="Grid Table 1 Light Accent 1" w:uiPriority="46"/>
+    <w:lsdException w:name="Grid Table 2 Accent 1" w:uiPriority="47"/>
+    <w:lsdException w:name="Grid Table 3 Accent 1" w:uiPriority="48"/>
+    <w:lsdException w:name="Grid Table 4 Accent 1" w:uiPriority="49"/>
+    <w:lsdException w:name="Grid Table 5 Dark Accent 1" w:uiPriority="50"/>
+    <w:lsdException w:name="Grid Table 6 Colorful Accent 1" w:uiPriority="51"/>
+    <w:lsdException w:name="Grid Table 7 Colorful Accent 1" w:uiPriority="52"/>
+    <w:lsdException w:name="Grid Table 1 Light Accent 2" w:uiPriority="46"/>
+    <w:lsdException w:name="Grid Table 2 Accent 2" w:uiPriority="47"/>
+    <w:lsdException w:name="Grid Table 3 Accent 2" w:uiPriority="48"/>
+    <w:lsdException w:name="Grid Table 4 Accent 2" w:uiPriority="49"/>
+    <w:lsdException w:name="Grid Table 5 Dark Accent 2" w:uiPriority="50"/>
+    <w:lsdException w:name="Grid Table 6 Colorful Accent 2" w:uiPriority="51"/>
+    <w:lsdException w:name="Grid Table 7 Colorful Accent 2" w:uiPriority="52"/>
+    <w:lsdException w:name="Grid Table 1 Light Accent 3" w:uiPriority="46"/>
+    <w:lsdException w:name="Grid Table 2 Accent 3" w:uiPriority="47"/>
+    <w:lsdException w:name="Grid Table 3 Accent 3" w:uiPriority="48"/>
+    <w:lsdException w:name="Grid Table 4 Accent 3" w:uiPriority="49"/>
+    <w:lsdException w:name="Grid Table 5 Dark Accent 3" w:uiPriority="50"/>
+    <w:lsdException w:name="Grid Table 6 Colorful Accent 3" w:uiPriority="51"/>
+    <w:lsdException w:name="Grid Table 7 Colorful Accent 3" w:uiPriority="52"/>
+    <w:lsdException w:name="Grid Table 1 Light Accent 4" w:uiPriority="46"/>
+    <w:lsdException w:name="Grid Table 2 Accent 4" w:uiPriority="47"/>
+    <w:lsdException w:name="Grid Table 3 Accent 4" w:uiPriority="48"/>
+    <w:lsdException w:name="Grid Table 4 Accent 4" w:uiPriority="49"/>
+    <w:lsdException w:name="Grid Table 5 Dark Accent 4" w:uiPriority="50"/>
+    <w:lsdException w:name="Grid Table 6 Colorful Accent 4" w:uiPriority="51"/>
+    <w:lsdException w:name="Grid Table 7 Colorful Accent 4" w:uiPriority="52"/>
+    <w:lsdException w:name="Grid Table 1 Light Accent 5" w:uiPriority="46"/>
+    <w:lsdException w:name="Grid Table 2 Accent 5" w:uiPriority="47"/>
+    <w:lsdException w:name="Grid Table 3 Accent 5" w:uiPriority="48"/>
+    <w:lsdException w:name="Grid Table 4 Accent 5" w:uiPriority="49"/>
+    <w:lsdException w:name="Grid Table 5 Dark Accent 5" w:uiPriority="50"/>
+    <w:lsdException w:name="Grid Table 6 Colorful Accent 5" w:uiPriority="51"/>
+    <w:lsdException w:name="Grid Table 7 Colorful Accent 5" w:uiPriority="52"/>
+    <w:lsdException w:name="Grid Table 1 Light Accent 6" w:uiPriority="46"/>
+    <w:lsdException w:name="Grid Table 2 Accent 6" w:uiPriority="47"/>
+    <w:lsdException w:name="Grid Table 3 Accent 6" w:uiPriority="48"/>
+    <w:lsdException w:name="Grid Table 4 Accent 6" w:uiPriority="49"/>
+    <w:lsdException w:name="Grid Table 5 Dark Accent 6" w:uiPriority="50"/>
+    <w:lsdException w:name="Grid Table 6 Colorful Accent 6" w:uiPriority="51"/>
+    <w:lsdException w:name="Grid Table 7 Colorful Accent 6" w:uiPriority="52"/>
+    <w:lsdException w:name="List Table 1 Light" w:uiPriority="46"/>
+    <w:lsdException w:name="List Table 2" w:uiPriority="47"/>
+    <w:lsdException w:name="List Table 3" w:uiPriority="48"/>
+    <w:lsdException w:name="List Table 4" w:uiPriority="49"/>
+    <w:lsdException w:name="List Table 5 Dark" w:uiPriority="50"/>
+    <w:lsdException w:name="List Table 6 Colorful" w:uiPriority="51"/>
+    <w:lsdException w:name="List Table 7 Colorful" w:uiPriority="52"/>
+    <w:lsdException w:name="List Table 1 Light Accent 1" w:uiPriority="46"/>
+    <w:lsdException w:name="List Table 2 Accent 1" w:uiPriority="47"/>
+    <w:lsdException w:name="List Table 3 Accent 1" w:uiPriority="48"/>
+    <w:lsdException w:name="List Table 4 Accent 1" w:uiPriority="49"/>
+    <w:lsdException w:name="List Table 5 Dark Accent 1" w:uiPriority="50"/>
+    <w:lsdException w:name="List Table 6 Colorful Accent 1" w:uiPriority="51"/>
+    <w:lsdException w:name="List Table 7 Colorful Accent 1" w:uiPriority="52"/>
+    <w:lsdException w:name="List Table 1 Light Accent 2" w:uiPriority="46"/>
+    <w:lsdException w:name="List Table 2 Accent 2" w:uiPriority="47"/>
+    <w:lsdException w:name="List Table 3 Accent 2" w:uiPriority="48"/>
+    <w:lsdException w:name="List Table 4 Accent 2" w:uiPriority="49"/>
+    <w:lsdException w:name="List Table 5 Dark Accent 2" w:uiPriority="50"/>
+    <w:lsdException w:name="List Table 6 Colorful Accent 2" w:uiPriority="51"/>
+    <w:lsdException w:name="List Table 7 Colorful Accent 2" w:uiPriority="52"/>
+    <w:lsdException w:name="List Table 1 Light Accent 3" w:uiPriority="46"/>
+    <w:lsdException w:name="List Table 2 Accent 3" w:uiPriority="47"/>
+    <w:lsdException w:name="List Table 3 Accent 3" w:uiPriority="48"/>
+    <w:lsdException w:name="List Table 4 Accent 3" w:uiPriority="49"/>
+    <w:lsdException w:name="List Table 5 Dark Accent 3" w:uiPriority="50"/>
+    <w:lsdException w:name="List Table 6 Colorful Accent 3" w:uiPriority="51"/>
+    <w:lsdException w:name="List Table 7 Colorful Accent 3" w:uiPriority="52"/>
+    <w:lsdException w:name="List Table 1 Light Accent 4" w:uiPriority="46"/>
+    <w:lsdException w:name="List Table 2 Accent 4" w:uiPriority="47"/>
+    <w:lsdException w:name="List Table 3 Accent 4" w:uiPriority="48"/>
+    <w:lsdException w:name="List Table 4 Accent 4" w:uiPriority="49"/>
+    <w:lsdException w:name="List Table 5 Dark Accent 4" w:uiPriority="50"/>
+    <w:lsdException w:name="List Table 6 Colorful Accent 4" w:uiPriority="51"/>
+    <w:lsdException w:name="List Table 7 Colorful Accent 4" w:uiPriority="52"/>
+    <w:lsdException w:name="List Table 1 Light Accent 5" w:uiPriority="46"/>
+    <w:lsdException w:name="List Table 2 Accent 5" w:uiPriority="47"/>
+    <w:lsdException w:name="List Table 3 Accent 5" w:uiPriority="48"/>
+    <w:lsdException w:name="List Table 4 Accent 5" w:uiPriority="49"/>
+    <w:lsdException w:name="List Table 5 Dark Accent 5" w:uiPriority="50"/>
+    <w:lsdException w:name="List Table 6 Colorful Accent 5" w:uiPriority="51"/>
+    <w:lsdException w:name="List Table 7 Colorful Accent 5" w:uiPriority="52"/>
+    <w:lsdException w:name="List Table 1 Light Accent 6" w:uiPriority="46"/>
+    <w:lsdException w:name="List Table 2 Accent 6" w:uiPriority="47"/>
+    <w:lsdException w:name="List Table 3 Accent 6" w:uiPriority="48"/>
+    <w:lsdException w:name="List Table 4 Accent 6" w:uiPriority="49"/>
+    <w:lsdException w:name="List Table 5 Dark Accent 6" w:uiPriority="50"/>
+    <w:lsdException w:name="List Table 6 Colorful Accent 6" w:uiPriority="51"/>
+    <w:lsdException w:name="List Table 7 Colorful Accent 6" w:uiPriority="52"/>
+    <w:lsdException w:name="Mention" w:semiHidden="1" w:unhideWhenUsed="1"/>
+    <w:lsdException w:name="Smart Hyperlink" w:semiHidden="1" w:unhideWhenUsed="1"/>
+    <w:lsdException w:name="Hashtag" w:semiHidden="1" w:unhideWhenUsed="1"/>
+    <w:lsdException w:name="Unresolved Mention" w:semiHidden="1" w:unhideWhenUsed="1"/>
+    <w:lsdException w:name="Smart Link" w:semiHidden="1" w:unhideWhenUsed="1"/>
   </w:latentStyles>
   <w:style w:type="paragraph" w:default="1" w:styleId="Normal">
     <w:name w:val="Normal"/>
@@ -4877,7 +6082,6 @@
     <w:uiPriority w:val="99"/>
     <w:semiHidden/>
     <w:unhideWhenUsed/>
-    <w:qFormat/>
     <w:tblPr>
       <w:tblInd w:w="0" w:type="dxa"/>
       <w:tblCellMar>
@@ -5137,6 +6341,7 @@
   <w:style w:type="character" w:styleId="Strong">
     <w:name w:val="Strong"/>
     <w:basedOn w:val="DefaultParagraphFont"/>
+    <w:uiPriority w:val="22"/>
     <w:qFormat/>
     <w:rsid w:val="00A62B22"/>
     <w:rPr>
@@ -5208,6 +6413,53 @@
       <w:ind w:left="720"/>
       <w:contextualSpacing/>
     </w:pPr>
+  </w:style>
+  <w:style w:type="character" w:styleId="Emphasis">
+    <w:name w:val="Emphasis"/>
+    <w:basedOn w:val="DefaultParagraphFont"/>
+    <w:uiPriority w:val="20"/>
+    <w:qFormat/>
+    <w:rsid w:val="00022F98"/>
+    <w:rPr>
+      <w:i/>
+      <w:iCs/>
+    </w:rPr>
+  </w:style>
+  <w:style w:type="paragraph" w:customStyle="1" w:styleId="graf">
+    <w:name w:val="graf"/>
+    <w:basedOn w:val="Normal"/>
+    <w:rsid w:val="00022F98"/>
+    <w:pPr>
+      <w:widowControl/>
+      <w:spacing w:before="100" w:beforeAutospacing="1" w:after="100" w:afterAutospacing="1" w:line="240" w:lineRule="auto"/>
+    </w:pPr>
+    <w:rPr>
+      <w:sz w:val="24"/>
+      <w:szCs w:val="24"/>
+    </w:rPr>
+  </w:style>
+  <w:style w:type="character" w:styleId="Hyperlink">
+    <w:name w:val="Hyperlink"/>
+    <w:basedOn w:val="DefaultParagraphFont"/>
+    <w:uiPriority w:val="99"/>
+    <w:unhideWhenUsed/>
+    <w:rsid w:val="00022F98"/>
+    <w:rPr>
+      <w:color w:val="0000FF"/>
+      <w:u w:val="single"/>
+    </w:rPr>
+  </w:style>
+  <w:style w:type="character" w:styleId="UnresolvedMention">
+    <w:name w:val="Unresolved Mention"/>
+    <w:basedOn w:val="DefaultParagraphFont"/>
+    <w:uiPriority w:val="99"/>
+    <w:semiHidden/>
+    <w:unhideWhenUsed/>
+    <w:rsid w:val="00EA0E07"/>
+    <w:rPr>
+      <w:color w:val="605E5C"/>
+      <w:shd w:val="clear" w:color="auto" w:fill="E1DFDD"/>
+    </w:rPr>
   </w:style>
 </w:styles>
 </file>

</xml_diff>